<commit_message>
Petite mise en forme...
</commit_message>
<xml_diff>
--- a/RapportProjet.docx
+++ b/RapportProjet.docx
@@ -4,36 +4,1263 @@
   <w:body>
     <w:p>
       <w:pPr>
-        <w:jc w:val="center"/>
-        <w:rPr>
-          <w:rFonts w:ascii="Arial" w:hAnsi="Arial" w:cs="Arial"/>
-          <w:b/>
-          <w:bCs/>
-          <w:sz w:val="28"/>
-          <w:szCs w:val="28"/>
-          <w:u w:val="single"/>
-        </w:rPr>
-      </w:pPr>
-      <w:r>
-        <w:rPr>
-          <w:rFonts w:ascii="Arial" w:hAnsi="Arial" w:cs="Arial"/>
-          <w:b/>
-          <w:bCs/>
-          <w:sz w:val="28"/>
-          <w:szCs w:val="28"/>
-          <w:u w:val="single"/>
-        </w:rPr>
+        <w:rPr>
+          <w:rFonts w:ascii="Arial" w:hAnsi="Arial" w:cs="Arial"/>
+          <w:sz w:val="28"/>
+          <w:szCs w:val="28"/>
+        </w:rPr>
+      </w:pPr>
+      <w:r>
+        <w:rPr>
+          <w:rFonts w:ascii="Arial" w:hAnsi="Arial" w:cs="Arial"/>
+          <w:b/>
+          <w:bCs/>
+          <w:noProof/>
+          <w:sz w:val="28"/>
+          <w:szCs w:val="28"/>
+          <w:u w:val="single"/>
+          <w:lang w:val="es-ES_tradnl"/>
+        </w:rPr>
+        <w:drawing>
+          <wp:anchor distT="0" distB="0" distL="114300" distR="114300" simplePos="0" relativeHeight="251658240" behindDoc="0" locked="0" layoutInCell="1" allowOverlap="1" wp14:anchorId="17174084" wp14:editId="3B6EF9EA">
+            <wp:simplePos x="0" y="0"/>
+            <wp:positionH relativeFrom="margin">
+              <wp:align>center</wp:align>
+            </wp:positionH>
+            <wp:positionV relativeFrom="paragraph">
+              <wp:posOffset>-4445</wp:posOffset>
+            </wp:positionV>
+            <wp:extent cx="2569572" cy="1057275"/>
+            <wp:effectExtent l="0" t="0" r="2540" b="0"/>
+            <wp:wrapNone/>
+            <wp:docPr id="1" name="Image 1"/>
+            <wp:cNvGraphicFramePr>
+              <a:graphicFrameLocks xmlns:a="http://schemas.openxmlformats.org/drawingml/2006/main" noChangeAspect="1"/>
+            </wp:cNvGraphicFramePr>
+            <a:graphic xmlns:a="http://schemas.openxmlformats.org/drawingml/2006/main">
+              <a:graphicData uri="http://schemas.openxmlformats.org/drawingml/2006/picture">
+                <pic:pic xmlns:pic="http://schemas.openxmlformats.org/drawingml/2006/picture">
+                  <pic:nvPicPr>
+                    <pic:cNvPr id="0" name="Picture 1"/>
+                    <pic:cNvPicPr>
+                      <a:picLocks noChangeAspect="1" noChangeArrowheads="1"/>
+                    </pic:cNvPicPr>
+                  </pic:nvPicPr>
+                  <pic:blipFill>
+                    <a:blip r:embed="rId8" cstate="print">
+                      <a:extLst>
+                        <a:ext uri="{28A0092B-C50C-407E-A947-70E740481C1C}">
+                          <a14:useLocalDpi xmlns:a14="http://schemas.microsoft.com/office/drawing/2010/main" val="0"/>
+                        </a:ext>
+                      </a:extLst>
+                    </a:blip>
+                    <a:srcRect/>
+                    <a:stretch>
+                      <a:fillRect/>
+                    </a:stretch>
+                  </pic:blipFill>
+                  <pic:spPr bwMode="auto">
+                    <a:xfrm>
+                      <a:off x="0" y="0"/>
+                      <a:ext cx="2569572" cy="1057275"/>
+                    </a:xfrm>
+                    <a:prstGeom prst="rect">
+                      <a:avLst/>
+                    </a:prstGeom>
+                    <a:noFill/>
+                    <a:ln>
+                      <a:noFill/>
+                    </a:ln>
+                  </pic:spPr>
+                </pic:pic>
+              </a:graphicData>
+            </a:graphic>
+            <wp14:sizeRelH relativeFrom="margin">
+              <wp14:pctWidth>0</wp14:pctWidth>
+            </wp14:sizeRelH>
+            <wp14:sizeRelV relativeFrom="margin">
+              <wp14:pctHeight>0</wp14:pctHeight>
+            </wp14:sizeRelV>
+          </wp:anchor>
+        </w:drawing>
+      </w:r>
+      <w:r>
+        <w:rPr>
+          <w:rFonts w:ascii="Arial" w:hAnsi="Arial" w:cs="Arial"/>
+          <w:sz w:val="28"/>
+          <w:szCs w:val="28"/>
+        </w:rPr>
+        <w:tab/>
+      </w:r>
+      <w:r>
+        <w:rPr>
+          <w:rFonts w:ascii="Arial" w:hAnsi="Arial" w:cs="Arial"/>
+          <w:sz w:val="28"/>
+          <w:szCs w:val="28"/>
+        </w:rPr>
+        <w:tab/>
+      </w:r>
+      <w:r>
+        <w:rPr>
+          <w:rFonts w:ascii="Arial" w:hAnsi="Arial" w:cs="Arial"/>
+          <w:sz w:val="28"/>
+          <w:szCs w:val="28"/>
+        </w:rPr>
+        <w:tab/>
+      </w:r>
+      <w:r>
+        <w:rPr>
+          <w:rFonts w:ascii="Arial" w:hAnsi="Arial" w:cs="Arial"/>
+          <w:sz w:val="28"/>
+          <w:szCs w:val="28"/>
+        </w:rPr>
+        <w:tab/>
+      </w:r>
+      <w:r>
+        <w:rPr>
+          <w:rFonts w:ascii="Arial" w:hAnsi="Arial" w:cs="Arial"/>
+          <w:sz w:val="28"/>
+          <w:szCs w:val="28"/>
+        </w:rPr>
+        <w:tab/>
+      </w:r>
+      <w:r>
+        <w:rPr>
+          <w:rFonts w:ascii="Arial" w:hAnsi="Arial" w:cs="Arial"/>
+          <w:sz w:val="28"/>
+          <w:szCs w:val="28"/>
+        </w:rPr>
+        <w:tab/>
+      </w:r>
+      <w:r>
+        <w:rPr>
+          <w:rFonts w:ascii="Arial" w:hAnsi="Arial" w:cs="Arial"/>
+          <w:sz w:val="28"/>
+          <w:szCs w:val="28"/>
+        </w:rPr>
+        <w:tab/>
+      </w:r>
+      <w:r>
+        <w:rPr>
+          <w:rFonts w:ascii="Arial" w:hAnsi="Arial" w:cs="Arial"/>
+          <w:sz w:val="28"/>
+          <w:szCs w:val="28"/>
+        </w:rPr>
+        <w:tab/>
+      </w:r>
+      <w:r>
+        <w:rPr>
+          <w:rFonts w:ascii="Arial" w:hAnsi="Arial" w:cs="Arial"/>
+          <w:sz w:val="28"/>
+          <w:szCs w:val="28"/>
+        </w:rPr>
+        <w:tab/>
+      </w:r>
+      <w:r>
+        <w:rPr>
+          <w:rFonts w:ascii="Arial" w:hAnsi="Arial" w:cs="Arial"/>
+          <w:sz w:val="28"/>
+          <w:szCs w:val="28"/>
+        </w:rPr>
+        <w:br/>
+      </w:r>
+    </w:p>
+    <w:p>
+      <w:pPr>
+        <w:jc w:val="center"/>
+        <w:rPr>
+          <w:rFonts w:ascii="Arial" w:hAnsi="Arial" w:cs="Arial"/>
+          <w:b/>
+          <w:bCs/>
+          <w:sz w:val="28"/>
+          <w:szCs w:val="28"/>
+          <w:u w:val="single"/>
+        </w:rPr>
+      </w:pPr>
+    </w:p>
+    <w:p>
+      <w:pPr>
+        <w:jc w:val="center"/>
+        <w:rPr>
+          <w:rFonts w:ascii="Arial" w:hAnsi="Arial" w:cs="Arial"/>
+          <w:b/>
+          <w:bCs/>
+          <w:sz w:val="28"/>
+          <w:szCs w:val="28"/>
+          <w:u w:val="single"/>
+        </w:rPr>
+      </w:pPr>
+    </w:p>
+    <w:p>
+      <w:pPr>
+        <w:jc w:val="center"/>
+        <w:rPr>
+          <w:rFonts w:ascii="Arial" w:hAnsi="Arial" w:cs="Arial"/>
+          <w:b/>
+          <w:bCs/>
+          <w:sz w:val="28"/>
+          <w:szCs w:val="28"/>
+          <w:u w:val="single"/>
+        </w:rPr>
+      </w:pPr>
+    </w:p>
+    <w:p>
+      <w:pPr>
+        <w:jc w:val="center"/>
+        <w:rPr>
+          <w:rFonts w:ascii="Arial" w:hAnsi="Arial" w:cs="Arial"/>
+          <w:b/>
+          <w:bCs/>
+          <w:sz w:val="28"/>
+          <w:szCs w:val="28"/>
+          <w:u w:val="single"/>
+        </w:rPr>
+      </w:pPr>
+    </w:p>
+    <w:p>
+      <w:pPr>
+        <w:jc w:val="center"/>
+        <w:rPr>
+          <w:rFonts w:ascii="Arial" w:hAnsi="Arial" w:cs="Arial"/>
+          <w:b/>
+          <w:bCs/>
+          <w:sz w:val="28"/>
+          <w:szCs w:val="28"/>
+          <w:u w:val="single"/>
+        </w:rPr>
+      </w:pPr>
+    </w:p>
+    <w:p>
+      <w:pPr>
+        <w:jc w:val="center"/>
+        <w:rPr>
+          <w:rFonts w:ascii="Arial" w:hAnsi="Arial" w:cs="Arial"/>
+          <w:b/>
+          <w:bCs/>
+          <w:sz w:val="28"/>
+          <w:szCs w:val="28"/>
+          <w:u w:val="single"/>
+        </w:rPr>
+      </w:pPr>
+    </w:p>
+    <w:p>
+      <w:pPr>
+        <w:jc w:val="center"/>
+        <w:rPr>
+          <w:rFonts w:ascii="Arial" w:hAnsi="Arial" w:cs="Arial"/>
+          <w:b/>
+          <w:bCs/>
+          <w:sz w:val="28"/>
+          <w:szCs w:val="28"/>
+          <w:u w:val="single"/>
+        </w:rPr>
+      </w:pPr>
+    </w:p>
+    <w:p>
+      <w:pPr>
+        <w:jc w:val="center"/>
+        <w:rPr>
+          <w:rFonts w:ascii="Arial" w:hAnsi="Arial" w:cs="Arial"/>
+          <w:b/>
+          <w:bCs/>
+          <w:sz w:val="40"/>
+          <w:szCs w:val="40"/>
+          <w:u w:val="single"/>
+        </w:rPr>
+      </w:pPr>
+      <w:r>
+        <w:rPr>
+          <w:rFonts w:ascii="Arial" w:hAnsi="Arial" w:cs="Arial"/>
+          <w:b/>
+          <w:bCs/>
+          <w:sz w:val="40"/>
+          <w:szCs w:val="40"/>
+          <w:u w:val="single"/>
+        </w:rPr>
+        <w:t xml:space="preserve">LO52 </w:t>
+      </w:r>
+    </w:p>
+    <w:p>
+      <w:pPr>
+        <w:jc w:val="center"/>
+        <w:rPr>
+          <w:rFonts w:ascii="Arial" w:hAnsi="Arial" w:cs="Arial"/>
+          <w:b/>
+          <w:bCs/>
+          <w:sz w:val="40"/>
+          <w:szCs w:val="40"/>
+          <w:u w:val="single"/>
+        </w:rPr>
+      </w:pPr>
+      <w:r>
+        <w:rPr>
+          <w:rFonts w:ascii="Arial" w:hAnsi="Arial" w:cs="Arial"/>
+          <w:b/>
+          <w:bCs/>
+          <w:sz w:val="40"/>
+          <w:szCs w:val="40"/>
+          <w:u w:val="single"/>
+        </w:rPr>
+        <w:t xml:space="preserve">RAPPORT DE PROJET </w:t>
+      </w:r>
+    </w:p>
+    <w:p>
+      <w:pPr>
+        <w:jc w:val="center"/>
+        <w:rPr>
+          <w:rFonts w:ascii="Arial" w:hAnsi="Arial" w:cs="Arial"/>
+          <w:b/>
+          <w:bCs/>
+          <w:sz w:val="40"/>
+          <w:szCs w:val="40"/>
+          <w:lang w:val="en-US"/>
+        </w:rPr>
+      </w:pPr>
+      <w:r>
+        <w:rPr>
+          <w:rFonts w:ascii="Arial" w:hAnsi="Arial" w:cs="Arial"/>
+          <w:b/>
+          <w:bCs/>
+          <w:sz w:val="40"/>
+          <w:szCs w:val="40"/>
+          <w:lang w:val="en-US"/>
+        </w:rPr>
+        <w:t>-</w:t>
+      </w:r>
+    </w:p>
+    <w:p>
+      <w:pPr>
+        <w:jc w:val="center"/>
+        <w:rPr>
+          <w:rFonts w:ascii="Arial" w:hAnsi="Arial" w:cs="Arial"/>
+          <w:b/>
+          <w:bCs/>
+          <w:sz w:val="40"/>
+          <w:szCs w:val="40"/>
+          <w:u w:val="single"/>
+          <w:lang w:val="en-US"/>
+        </w:rPr>
+      </w:pPr>
+      <w:r>
+        <w:rPr>
+          <w:rFonts w:ascii="Arial" w:hAnsi="Arial" w:cs="Arial"/>
+          <w:b/>
+          <w:bCs/>
+          <w:sz w:val="40"/>
+          <w:szCs w:val="40"/>
+          <w:u w:val="single"/>
+          <w:lang w:val="en-US"/>
+        </w:rPr>
+        <w:t>APPLI F1 RACE</w:t>
+      </w:r>
+    </w:p>
+    <w:p>
+      <w:pPr>
+        <w:jc w:val="center"/>
+        <w:rPr>
+          <w:rFonts w:ascii="Arial" w:hAnsi="Arial" w:cs="Arial"/>
+          <w:b/>
+          <w:bCs/>
+          <w:sz w:val="28"/>
+          <w:szCs w:val="28"/>
+          <w:u w:val="single"/>
+          <w:lang w:val="en-US"/>
+        </w:rPr>
+      </w:pPr>
+    </w:p>
+    <w:p>
+      <w:pPr>
+        <w:jc w:val="center"/>
+        <w:rPr>
+          <w:rFonts w:ascii="Arial" w:hAnsi="Arial" w:cs="Arial"/>
+          <w:b/>
+          <w:bCs/>
+          <w:sz w:val="28"/>
+          <w:szCs w:val="28"/>
+          <w:u w:val="single"/>
+          <w:lang w:val="en-US"/>
+        </w:rPr>
+      </w:pPr>
+    </w:p>
+    <w:p>
+      <w:pPr>
+        <w:jc w:val="center"/>
+        <w:rPr>
+          <w:rFonts w:ascii="Arial" w:hAnsi="Arial" w:cs="Arial"/>
+          <w:b/>
+          <w:bCs/>
+          <w:sz w:val="28"/>
+          <w:szCs w:val="28"/>
+          <w:u w:val="single"/>
+          <w:lang w:val="en-US"/>
+        </w:rPr>
+      </w:pPr>
+    </w:p>
+    <w:p>
+      <w:pPr>
+        <w:jc w:val="center"/>
+        <w:rPr>
+          <w:rFonts w:ascii="Arial" w:hAnsi="Arial" w:cs="Arial"/>
+          <w:b/>
+          <w:bCs/>
+          <w:sz w:val="28"/>
+          <w:szCs w:val="28"/>
+          <w:u w:val="single"/>
+          <w:lang w:val="en-US"/>
+        </w:rPr>
+      </w:pPr>
+    </w:p>
+    <w:p>
+      <w:pPr>
+        <w:jc w:val="center"/>
+        <w:rPr>
+          <w:rFonts w:ascii="Arial" w:hAnsi="Arial" w:cs="Arial"/>
+          <w:b/>
+          <w:bCs/>
+          <w:sz w:val="28"/>
+          <w:szCs w:val="28"/>
+          <w:u w:val="single"/>
+          <w:lang w:val="en-US"/>
+        </w:rPr>
+      </w:pPr>
+    </w:p>
+    <w:p>
+      <w:pPr>
+        <w:jc w:val="center"/>
+        <w:rPr>
+          <w:rFonts w:ascii="Arial" w:hAnsi="Arial" w:cs="Arial"/>
+          <w:b/>
+          <w:bCs/>
+          <w:sz w:val="28"/>
+          <w:szCs w:val="28"/>
+          <w:u w:val="single"/>
+          <w:lang w:val="en-US"/>
+        </w:rPr>
+      </w:pPr>
+    </w:p>
+    <w:p>
+      <w:pPr>
+        <w:rPr>
+          <w:rFonts w:ascii="Arial" w:hAnsi="Arial" w:cs="Arial"/>
+          <w:b/>
+          <w:bCs/>
+          <w:sz w:val="28"/>
+          <w:szCs w:val="28"/>
+          <w:u w:val="single"/>
+          <w:lang w:val="en-US"/>
+        </w:rPr>
+      </w:pPr>
+      <w:r>
+        <w:rPr>
+          <w:rFonts w:ascii="Arial" w:hAnsi="Arial" w:cs="Arial"/>
+          <w:b/>
+          <w:bCs/>
+          <w:sz w:val="28"/>
+          <w:szCs w:val="28"/>
+          <w:u w:val="single"/>
+          <w:lang w:val="en-US"/>
+        </w:rPr>
+        <w:br/>
+      </w:r>
+    </w:p>
+    <w:p>
+      <w:pPr>
+        <w:jc w:val="center"/>
+        <w:rPr>
+          <w:rFonts w:ascii="Arial" w:hAnsi="Arial" w:cs="Arial"/>
+          <w:b/>
+          <w:bCs/>
+          <w:sz w:val="28"/>
+          <w:szCs w:val="28"/>
+          <w:u w:val="single"/>
+          <w:lang w:val="en-US"/>
+        </w:rPr>
+      </w:pPr>
+    </w:p>
+    <w:p>
+      <w:pPr>
+        <w:rPr>
+          <w:rFonts w:ascii="Arial" w:hAnsi="Arial" w:cs="Arial"/>
+          <w:b/>
+          <w:bCs/>
+          <w:sz w:val="28"/>
+          <w:szCs w:val="28"/>
+          <w:u w:val="single"/>
+          <w:lang w:val="en-US"/>
+        </w:rPr>
+      </w:pPr>
+    </w:p>
+    <w:p>
+      <w:pPr>
+        <w:rPr>
+          <w:rFonts w:ascii="Arial" w:hAnsi="Arial" w:cs="Arial"/>
+          <w:b/>
+          <w:bCs/>
+          <w:sz w:val="28"/>
+          <w:szCs w:val="28"/>
+          <w:u w:val="single"/>
+          <w:lang w:val="en-US"/>
+        </w:rPr>
+      </w:pPr>
+      <w:r>
+        <w:rPr>
+          <w:rFonts w:ascii="Arial" w:hAnsi="Arial" w:cs="Arial"/>
+          <w:b/>
+          <w:bCs/>
+          <w:sz w:val="28"/>
+          <w:szCs w:val="28"/>
+          <w:u w:val="single"/>
+          <w:lang w:val="en-US"/>
+        </w:rPr>
+        <w:br/>
+      </w:r>
+    </w:p>
+    <w:p>
+      <w:pPr>
+        <w:ind w:right="420"/>
+        <w:rPr>
+          <w:rFonts w:ascii="Arial" w:hAnsi="Arial" w:cs="Arial"/>
+          <w:b/>
+          <w:bCs/>
+          <w:i/>
+          <w:iCs/>
+          <w:sz w:val="28"/>
+          <w:szCs w:val="28"/>
+        </w:rPr>
+      </w:pPr>
+      <w:r>
+        <w:rPr>
+          <w:rFonts w:ascii="Arial" w:hAnsi="Arial" w:cs="Arial"/>
+          <w:b/>
+          <w:bCs/>
+          <w:i/>
+          <w:iCs/>
+          <w:sz w:val="28"/>
+          <w:szCs w:val="28"/>
+        </w:rPr>
+        <w:t xml:space="preserve">Auteurs </w:t>
+      </w:r>
+      <w:r>
+        <w:rPr>
+          <w:rFonts w:ascii="Arial" w:hAnsi="Arial" w:cs="Arial"/>
+          <w:b/>
+          <w:bCs/>
+          <w:i/>
+          <w:iCs/>
+          <w:sz w:val="28"/>
+          <w:szCs w:val="28"/>
+        </w:rPr>
+        <w:t>:</w:t>
+      </w:r>
+      <w:r>
+        <w:rPr>
+          <w:rFonts w:ascii="Arial" w:hAnsi="Arial" w:cs="Arial"/>
+          <w:b/>
+          <w:bCs/>
+          <w:i/>
+          <w:iCs/>
+          <w:sz w:val="28"/>
+          <w:szCs w:val="28"/>
+        </w:rPr>
+        <w:tab/>
+      </w:r>
+      <w:r>
+        <w:rPr>
+          <w:rFonts w:ascii="Arial" w:hAnsi="Arial" w:cs="Arial"/>
+          <w:b/>
+          <w:bCs/>
+          <w:i/>
+          <w:iCs/>
+          <w:sz w:val="28"/>
+          <w:szCs w:val="28"/>
+        </w:rPr>
+        <w:tab/>
+      </w:r>
+      <w:r>
+        <w:rPr>
+          <w:rFonts w:ascii="Arial" w:hAnsi="Arial" w:cs="Arial"/>
+          <w:b/>
+          <w:bCs/>
+          <w:i/>
+          <w:iCs/>
+          <w:sz w:val="28"/>
+          <w:szCs w:val="28"/>
+        </w:rPr>
+        <w:tab/>
+      </w:r>
+      <w:r>
+        <w:rPr>
+          <w:rFonts w:ascii="Arial" w:hAnsi="Arial" w:cs="Arial"/>
+          <w:b/>
+          <w:bCs/>
+          <w:i/>
+          <w:iCs/>
+          <w:sz w:val="28"/>
+          <w:szCs w:val="28"/>
+        </w:rPr>
+        <w:tab/>
+      </w:r>
+      <w:r>
+        <w:rPr>
+          <w:rFonts w:ascii="Arial" w:hAnsi="Arial" w:cs="Arial"/>
+          <w:b/>
+          <w:bCs/>
+          <w:i/>
+          <w:iCs/>
+          <w:sz w:val="28"/>
+          <w:szCs w:val="28"/>
+        </w:rPr>
+        <w:tab/>
+      </w:r>
+      <w:r>
+        <w:rPr>
+          <w:rFonts w:ascii="Arial" w:hAnsi="Arial" w:cs="Arial"/>
+          <w:b/>
+          <w:bCs/>
+          <w:i/>
+          <w:iCs/>
+          <w:sz w:val="28"/>
+          <w:szCs w:val="28"/>
+        </w:rPr>
+        <w:tab/>
+      </w:r>
+      <w:r>
+        <w:rPr>
+          <w:rFonts w:ascii="Arial" w:hAnsi="Arial" w:cs="Arial"/>
+          <w:b/>
+          <w:bCs/>
+          <w:i/>
+          <w:iCs/>
+          <w:sz w:val="28"/>
+          <w:szCs w:val="28"/>
+        </w:rPr>
+        <w:tab/>
+      </w:r>
+      <w:r>
+        <w:rPr>
+          <w:rFonts w:ascii="Arial" w:hAnsi="Arial" w:cs="Arial"/>
+          <w:b/>
+          <w:bCs/>
+          <w:i/>
+          <w:iCs/>
+          <w:sz w:val="28"/>
+          <w:szCs w:val="28"/>
+        </w:rPr>
+        <w:tab/>
+      </w:r>
+      <w:r>
+        <w:rPr>
+          <w:rFonts w:ascii="Arial" w:hAnsi="Arial" w:cs="Arial"/>
+          <w:sz w:val="28"/>
+          <w:szCs w:val="28"/>
+        </w:rPr>
+        <w:t xml:space="preserve">  </w:t>
+      </w:r>
+      <w:r>
+        <w:rPr>
+          <w:rFonts w:ascii="Arial" w:hAnsi="Arial" w:cs="Arial"/>
+          <w:sz w:val="28"/>
+          <w:szCs w:val="28"/>
+        </w:rPr>
+        <w:t xml:space="preserve">     </w:t>
+      </w:r>
+      <w:r>
+        <w:rPr>
+          <w:rFonts w:ascii="Arial" w:hAnsi="Arial" w:cs="Arial"/>
+          <w:b/>
+          <w:bCs/>
+          <w:i/>
+          <w:iCs/>
+          <w:sz w:val="28"/>
+          <w:szCs w:val="28"/>
+        </w:rPr>
+        <w:t>Encadrants :</w:t>
+      </w:r>
+    </w:p>
+    <w:p>
+      <w:pPr>
+        <w:rPr>
+          <w:rFonts w:ascii="Arial" w:hAnsi="Arial" w:cs="Arial"/>
+          <w:sz w:val="28"/>
+          <w:szCs w:val="28"/>
+        </w:rPr>
+      </w:pPr>
+      <w:r>
+        <w:rPr>
+          <w:rFonts w:ascii="Arial" w:hAnsi="Arial" w:cs="Arial"/>
+          <w:sz w:val="28"/>
+          <w:szCs w:val="28"/>
+        </w:rPr>
+        <w:t>GAUJOUR Bastien</w:t>
+      </w:r>
+      <w:r>
+        <w:rPr>
+          <w:rFonts w:ascii="Arial" w:hAnsi="Arial" w:cs="Arial"/>
+          <w:sz w:val="28"/>
+          <w:szCs w:val="28"/>
+        </w:rPr>
+        <w:tab/>
+      </w:r>
+      <w:r>
+        <w:rPr>
+          <w:rFonts w:ascii="Arial" w:hAnsi="Arial" w:cs="Arial"/>
+          <w:sz w:val="28"/>
+          <w:szCs w:val="28"/>
+        </w:rPr>
+        <w:tab/>
+      </w:r>
+      <w:r>
+        <w:rPr>
+          <w:rFonts w:ascii="Arial" w:hAnsi="Arial" w:cs="Arial"/>
+          <w:sz w:val="28"/>
+          <w:szCs w:val="28"/>
+        </w:rPr>
+        <w:tab/>
+      </w:r>
+      <w:r>
+        <w:rPr>
+          <w:rFonts w:ascii="Arial" w:hAnsi="Arial" w:cs="Arial"/>
+          <w:sz w:val="28"/>
+          <w:szCs w:val="28"/>
+        </w:rPr>
+        <w:tab/>
+      </w:r>
+      <w:r>
+        <w:rPr>
+          <w:rFonts w:ascii="Arial" w:hAnsi="Arial" w:cs="Arial"/>
+          <w:sz w:val="28"/>
+          <w:szCs w:val="28"/>
+        </w:rPr>
+        <w:tab/>
+      </w:r>
+      <w:r>
+        <w:rPr>
+          <w:rFonts w:ascii="Arial" w:hAnsi="Arial" w:cs="Arial"/>
+          <w:sz w:val="28"/>
+          <w:szCs w:val="28"/>
+        </w:rPr>
+        <w:tab/>
+      </w:r>
+      <w:r>
+        <w:rPr>
+          <w:rFonts w:ascii="Arial" w:hAnsi="Arial" w:cs="Arial"/>
+          <w:sz w:val="28"/>
+          <w:szCs w:val="28"/>
+        </w:rPr>
+        <w:t xml:space="preserve">       </w:t>
+      </w:r>
+      <w:r>
+        <w:rPr>
+          <w:rFonts w:ascii="Arial" w:hAnsi="Arial" w:cs="Arial"/>
+          <w:sz w:val="28"/>
+          <w:szCs w:val="28"/>
+        </w:rPr>
+        <w:t>BRISSET Fabien</w:t>
+      </w:r>
+      <w:r>
+        <w:rPr>
+          <w:rFonts w:ascii="Arial" w:hAnsi="Arial" w:cs="Arial"/>
+          <w:sz w:val="28"/>
+          <w:szCs w:val="28"/>
+        </w:rPr>
+        <w:t xml:space="preserve"> PALERMO Enzo</w:t>
+      </w:r>
+      <w:r>
+        <w:rPr>
+          <w:rFonts w:ascii="Arial" w:hAnsi="Arial" w:cs="Arial"/>
+          <w:sz w:val="28"/>
+          <w:szCs w:val="28"/>
+        </w:rPr>
+        <w:tab/>
+      </w:r>
+      <w:r>
+        <w:rPr>
+          <w:rFonts w:ascii="Arial" w:hAnsi="Arial" w:cs="Arial"/>
+          <w:sz w:val="28"/>
+          <w:szCs w:val="28"/>
+        </w:rPr>
+        <w:tab/>
+      </w:r>
+      <w:r>
+        <w:rPr>
+          <w:rFonts w:ascii="Arial" w:hAnsi="Arial" w:cs="Arial"/>
+          <w:sz w:val="28"/>
+          <w:szCs w:val="28"/>
+        </w:rPr>
+        <w:tab/>
+      </w:r>
+      <w:r>
+        <w:rPr>
+          <w:rFonts w:ascii="Arial" w:hAnsi="Arial" w:cs="Arial"/>
+          <w:sz w:val="28"/>
+          <w:szCs w:val="28"/>
+        </w:rPr>
+        <w:tab/>
+      </w:r>
+      <w:r>
+        <w:rPr>
+          <w:rFonts w:ascii="Arial" w:hAnsi="Arial" w:cs="Arial"/>
+          <w:sz w:val="28"/>
+          <w:szCs w:val="28"/>
+        </w:rPr>
+        <w:tab/>
+      </w:r>
+      <w:r>
+        <w:rPr>
+          <w:rFonts w:ascii="Arial" w:hAnsi="Arial" w:cs="Arial"/>
+          <w:sz w:val="28"/>
+          <w:szCs w:val="28"/>
+        </w:rPr>
+        <w:tab/>
+      </w:r>
+      <w:r>
+        <w:rPr>
+          <w:rFonts w:ascii="Arial" w:hAnsi="Arial" w:cs="Arial"/>
+          <w:sz w:val="28"/>
+          <w:szCs w:val="28"/>
+        </w:rPr>
+        <w:tab/>
+      </w:r>
+      <w:r>
+        <w:rPr>
+          <w:rFonts w:ascii="Arial" w:hAnsi="Arial" w:cs="Arial"/>
+          <w:sz w:val="28"/>
+          <w:szCs w:val="28"/>
+        </w:rPr>
+        <w:t xml:space="preserve">  </w:t>
+      </w:r>
+      <w:r>
+        <w:rPr>
+          <w:rFonts w:ascii="Arial" w:hAnsi="Arial" w:cs="Arial"/>
+          <w:sz w:val="28"/>
+          <w:szCs w:val="28"/>
+        </w:rPr>
+        <w:t xml:space="preserve">         </w:t>
+      </w:r>
+      <w:r>
+        <w:rPr>
+          <w:rFonts w:ascii="Arial" w:hAnsi="Arial" w:cs="Arial"/>
+          <w:sz w:val="28"/>
+          <w:szCs w:val="28"/>
+        </w:rPr>
+        <w:t>ROMET Pierre</w:t>
+      </w:r>
+    </w:p>
+    <w:p>
+      <w:pPr>
+        <w:jc w:val="center"/>
+        <w:rPr>
+          <w:rFonts w:ascii="Arial" w:hAnsi="Arial" w:cs="Arial"/>
+          <w:b/>
+          <w:bCs/>
+          <w:sz w:val="32"/>
+          <w:szCs w:val="32"/>
+          <w:u w:val="single"/>
+        </w:rPr>
+      </w:pPr>
+      <w:r>
+        <w:rPr>
+          <w:rFonts w:ascii="Arial" w:hAnsi="Arial" w:cs="Arial"/>
+          <w:b/>
+          <w:bCs/>
+          <w:sz w:val="32"/>
+          <w:szCs w:val="32"/>
+          <w:u w:val="single"/>
+        </w:rPr>
+        <w:lastRenderedPageBreak/>
+        <w:t>SOMMAIRE :</w:t>
+      </w:r>
+    </w:p>
+    <w:p>
+      <w:pPr>
+        <w:jc w:val="center"/>
+        <w:rPr>
+          <w:rFonts w:ascii="Arial" w:hAnsi="Arial" w:cs="Arial"/>
+          <w:b/>
+          <w:bCs/>
+          <w:sz w:val="32"/>
+          <w:szCs w:val="32"/>
+          <w:u w:val="single"/>
+        </w:rPr>
+      </w:pPr>
+    </w:p>
+    <w:p>
+      <w:pPr>
+        <w:jc w:val="center"/>
+        <w:rPr>
+          <w:rFonts w:ascii="Arial" w:hAnsi="Arial" w:cs="Arial"/>
+          <w:b/>
+          <w:bCs/>
+          <w:sz w:val="28"/>
+          <w:szCs w:val="28"/>
+          <w:u w:val="single"/>
+        </w:rPr>
+      </w:pPr>
+    </w:p>
+    <w:p>
+      <w:pPr>
+        <w:jc w:val="center"/>
+        <w:rPr>
+          <w:rFonts w:ascii="Arial" w:hAnsi="Arial" w:cs="Arial"/>
+          <w:b/>
+          <w:bCs/>
+          <w:sz w:val="28"/>
+          <w:szCs w:val="28"/>
+          <w:u w:val="single"/>
+        </w:rPr>
+      </w:pPr>
+    </w:p>
+    <w:p>
+      <w:pPr>
+        <w:jc w:val="center"/>
+        <w:rPr>
+          <w:rFonts w:ascii="Arial" w:hAnsi="Arial" w:cs="Arial"/>
+          <w:b/>
+          <w:bCs/>
+          <w:sz w:val="28"/>
+          <w:szCs w:val="28"/>
+          <w:u w:val="single"/>
+        </w:rPr>
+      </w:pPr>
+    </w:p>
+    <w:p>
+      <w:pPr>
+        <w:jc w:val="center"/>
+        <w:rPr>
+          <w:rFonts w:ascii="Arial" w:hAnsi="Arial" w:cs="Arial"/>
+          <w:b/>
+          <w:bCs/>
+          <w:sz w:val="28"/>
+          <w:szCs w:val="28"/>
+          <w:u w:val="single"/>
+        </w:rPr>
+      </w:pPr>
+    </w:p>
+    <w:p>
+      <w:pPr>
+        <w:jc w:val="center"/>
+        <w:rPr>
+          <w:rFonts w:ascii="Arial" w:hAnsi="Arial" w:cs="Arial"/>
+          <w:b/>
+          <w:bCs/>
+          <w:sz w:val="28"/>
+          <w:szCs w:val="28"/>
+          <w:u w:val="single"/>
+        </w:rPr>
+      </w:pPr>
+    </w:p>
+    <w:p>
+      <w:pPr>
+        <w:jc w:val="center"/>
+        <w:rPr>
+          <w:rFonts w:ascii="Arial" w:hAnsi="Arial" w:cs="Arial"/>
+          <w:b/>
+          <w:bCs/>
+          <w:sz w:val="28"/>
+          <w:szCs w:val="28"/>
+          <w:u w:val="single"/>
+        </w:rPr>
+      </w:pPr>
+    </w:p>
+    <w:p>
+      <w:pPr>
+        <w:jc w:val="center"/>
+        <w:rPr>
+          <w:rFonts w:ascii="Arial" w:hAnsi="Arial" w:cs="Arial"/>
+          <w:b/>
+          <w:bCs/>
+          <w:sz w:val="28"/>
+          <w:szCs w:val="28"/>
+          <w:u w:val="single"/>
+        </w:rPr>
+      </w:pPr>
+    </w:p>
+    <w:p>
+      <w:pPr>
+        <w:jc w:val="center"/>
+        <w:rPr>
+          <w:rFonts w:ascii="Arial" w:hAnsi="Arial" w:cs="Arial"/>
+          <w:b/>
+          <w:bCs/>
+          <w:sz w:val="28"/>
+          <w:szCs w:val="28"/>
+          <w:u w:val="single"/>
+        </w:rPr>
+      </w:pPr>
+    </w:p>
+    <w:p>
+      <w:pPr>
+        <w:jc w:val="center"/>
+        <w:rPr>
+          <w:rFonts w:ascii="Arial" w:hAnsi="Arial" w:cs="Arial"/>
+          <w:b/>
+          <w:bCs/>
+          <w:sz w:val="28"/>
+          <w:szCs w:val="28"/>
+          <w:u w:val="single"/>
+        </w:rPr>
+      </w:pPr>
+    </w:p>
+    <w:p>
+      <w:pPr>
+        <w:jc w:val="center"/>
+        <w:rPr>
+          <w:rFonts w:ascii="Arial" w:hAnsi="Arial" w:cs="Arial"/>
+          <w:b/>
+          <w:bCs/>
+          <w:sz w:val="28"/>
+          <w:szCs w:val="28"/>
+          <w:u w:val="single"/>
+        </w:rPr>
+      </w:pPr>
+    </w:p>
+    <w:p>
+      <w:pPr>
+        <w:jc w:val="center"/>
+        <w:rPr>
+          <w:rFonts w:ascii="Arial" w:hAnsi="Arial" w:cs="Arial"/>
+          <w:b/>
+          <w:bCs/>
+          <w:sz w:val="28"/>
+          <w:szCs w:val="28"/>
+          <w:u w:val="single"/>
+        </w:rPr>
+      </w:pPr>
+    </w:p>
+    <w:p>
+      <w:pPr>
+        <w:jc w:val="center"/>
+        <w:rPr>
+          <w:rFonts w:ascii="Arial" w:hAnsi="Arial" w:cs="Arial"/>
+          <w:b/>
+          <w:bCs/>
+          <w:sz w:val="28"/>
+          <w:szCs w:val="28"/>
+          <w:u w:val="single"/>
+        </w:rPr>
+      </w:pPr>
+    </w:p>
+    <w:p>
+      <w:pPr>
+        <w:jc w:val="center"/>
+        <w:rPr>
+          <w:rFonts w:ascii="Arial" w:hAnsi="Arial" w:cs="Arial"/>
+          <w:b/>
+          <w:bCs/>
+          <w:sz w:val="28"/>
+          <w:szCs w:val="28"/>
+          <w:u w:val="single"/>
+        </w:rPr>
+      </w:pPr>
+    </w:p>
+    <w:p>
+      <w:pPr>
+        <w:jc w:val="center"/>
+        <w:rPr>
+          <w:rFonts w:ascii="Arial" w:hAnsi="Arial" w:cs="Arial"/>
+          <w:b/>
+          <w:bCs/>
+          <w:sz w:val="28"/>
+          <w:szCs w:val="28"/>
+          <w:u w:val="single"/>
+        </w:rPr>
+      </w:pPr>
+    </w:p>
+    <w:p>
+      <w:pPr>
+        <w:jc w:val="center"/>
+        <w:rPr>
+          <w:rFonts w:ascii="Arial" w:hAnsi="Arial" w:cs="Arial"/>
+          <w:b/>
+          <w:bCs/>
+          <w:sz w:val="28"/>
+          <w:szCs w:val="28"/>
+          <w:u w:val="single"/>
+        </w:rPr>
+      </w:pPr>
+    </w:p>
+    <w:p>
+      <w:pPr>
+        <w:jc w:val="center"/>
+        <w:rPr>
+          <w:rFonts w:ascii="Arial" w:hAnsi="Arial" w:cs="Arial"/>
+          <w:b/>
+          <w:bCs/>
+          <w:sz w:val="28"/>
+          <w:szCs w:val="28"/>
+          <w:u w:val="single"/>
+        </w:rPr>
+      </w:pPr>
+    </w:p>
+    <w:p>
+      <w:pPr>
+        <w:jc w:val="center"/>
+        <w:rPr>
+          <w:rFonts w:ascii="Arial" w:hAnsi="Arial" w:cs="Arial"/>
+          <w:b/>
+          <w:bCs/>
+          <w:sz w:val="28"/>
+          <w:szCs w:val="28"/>
+          <w:u w:val="single"/>
+        </w:rPr>
+      </w:pPr>
+    </w:p>
+    <w:p>
+      <w:pPr>
+        <w:jc w:val="center"/>
+        <w:rPr>
+          <w:rFonts w:ascii="Arial" w:hAnsi="Arial" w:cs="Arial"/>
+          <w:b/>
+          <w:bCs/>
+          <w:sz w:val="28"/>
+          <w:szCs w:val="28"/>
+          <w:u w:val="single"/>
+        </w:rPr>
+      </w:pPr>
+    </w:p>
+    <w:p>
+      <w:pPr>
+        <w:jc w:val="center"/>
+        <w:rPr>
+          <w:rFonts w:ascii="Arial" w:hAnsi="Arial" w:cs="Arial"/>
+          <w:b/>
+          <w:bCs/>
+          <w:sz w:val="28"/>
+          <w:szCs w:val="28"/>
+          <w:u w:val="single"/>
+        </w:rPr>
+      </w:pPr>
+    </w:p>
+    <w:p>
+      <w:pPr>
+        <w:jc w:val="center"/>
+        <w:rPr>
+          <w:rFonts w:ascii="Arial" w:hAnsi="Arial" w:cs="Arial"/>
+          <w:b/>
+          <w:bCs/>
+          <w:sz w:val="28"/>
+          <w:szCs w:val="28"/>
+          <w:u w:val="single"/>
+        </w:rPr>
+      </w:pPr>
+    </w:p>
+    <w:p>
+      <w:pPr>
+        <w:jc w:val="center"/>
+        <w:rPr>
+          <w:rFonts w:ascii="Arial" w:hAnsi="Arial" w:cs="Arial"/>
+          <w:b/>
+          <w:bCs/>
+          <w:sz w:val="28"/>
+          <w:szCs w:val="28"/>
+          <w:u w:val="single"/>
+        </w:rPr>
+      </w:pPr>
+    </w:p>
+    <w:p>
+      <w:pPr>
+        <w:jc w:val="center"/>
+        <w:rPr>
+          <w:rFonts w:ascii="Arial" w:hAnsi="Arial" w:cs="Arial"/>
+          <w:b/>
+          <w:bCs/>
+          <w:sz w:val="28"/>
+          <w:szCs w:val="28"/>
+          <w:u w:val="single"/>
+        </w:rPr>
+      </w:pPr>
+    </w:p>
+    <w:p>
+      <w:pPr>
+        <w:jc w:val="center"/>
+        <w:rPr>
+          <w:rFonts w:ascii="Arial" w:hAnsi="Arial" w:cs="Arial"/>
+          <w:b/>
+          <w:bCs/>
+          <w:sz w:val="28"/>
+          <w:szCs w:val="28"/>
+          <w:u w:val="single"/>
+        </w:rPr>
+      </w:pPr>
+    </w:p>
+    <w:p>
+      <w:pPr>
+        <w:jc w:val="center"/>
+        <w:rPr>
+          <w:rFonts w:ascii="Arial" w:hAnsi="Arial" w:cs="Arial"/>
+          <w:b/>
+          <w:bCs/>
+          <w:sz w:val="28"/>
+          <w:szCs w:val="28"/>
+          <w:u w:val="single"/>
+        </w:rPr>
+      </w:pPr>
+    </w:p>
+    <w:p>
+      <w:pPr>
+        <w:jc w:val="center"/>
+        <w:rPr>
+          <w:rFonts w:ascii="Arial" w:hAnsi="Arial" w:cs="Arial"/>
+          <w:b/>
+          <w:bCs/>
+          <w:sz w:val="28"/>
+          <w:szCs w:val="28"/>
+          <w:u w:val="single"/>
+        </w:rPr>
+      </w:pPr>
+    </w:p>
+    <w:p>
+      <w:pPr>
+        <w:jc w:val="center"/>
+        <w:rPr>
+          <w:rFonts w:ascii="Arial" w:hAnsi="Arial" w:cs="Arial"/>
+          <w:b/>
+          <w:bCs/>
+          <w:sz w:val="32"/>
+          <w:szCs w:val="32"/>
+          <w:u w:val="single"/>
+        </w:rPr>
+      </w:pPr>
+      <w:r>
+        <w:rPr>
+          <w:rFonts w:ascii="Arial" w:hAnsi="Arial" w:cs="Arial"/>
+          <w:b/>
+          <w:bCs/>
+          <w:sz w:val="32"/>
+          <w:szCs w:val="32"/>
+          <w:u w:val="single"/>
+        </w:rPr>
+        <w:lastRenderedPageBreak/>
         <w:t>Cahier des charges :</w:t>
       </w:r>
     </w:p>
     <w:p>
       <w:pPr>
-        <w:rPr>
-          <w:u w:val="single"/>
-        </w:rPr>
-      </w:pPr>
-      <w:r>
-        <w:rPr>
+        <w:jc w:val="center"/>
+        <w:rPr>
+          <w:rFonts w:ascii="Arial" w:hAnsi="Arial" w:cs="Arial"/>
+          <w:b/>
+          <w:bCs/>
+          <w:sz w:val="32"/>
+          <w:szCs w:val="32"/>
+          <w:u w:val="single"/>
+        </w:rPr>
+      </w:pPr>
+    </w:p>
+    <w:p>
+      <w:pPr>
+        <w:rPr>
+          <w:rFonts w:ascii="Arial" w:hAnsi="Arial" w:cs="Arial"/>
+          <w:sz w:val="28"/>
+          <w:szCs w:val="28"/>
+          <w:u w:val="single"/>
+        </w:rPr>
+      </w:pPr>
+      <w:r>
+        <w:rPr>
+          <w:rFonts w:ascii="Arial" w:hAnsi="Arial" w:cs="Arial"/>
+          <w:sz w:val="28"/>
+          <w:szCs w:val="28"/>
           <w:u w:val="single"/>
         </w:rPr>
         <w:t xml:space="preserve">Classement/Statistiques : </w:t>
@@ -46,11 +1273,26 @@
           <w:ilvl w:val="0"/>
           <w:numId w:val="2"/>
         </w:numPr>
-      </w:pPr>
-      <w:r>
+        <w:rPr>
+          <w:rFonts w:ascii="Arial" w:hAnsi="Arial" w:cs="Arial"/>
+          <w:sz w:val="24"/>
+          <w:szCs w:val="24"/>
+        </w:rPr>
+      </w:pPr>
+      <w:r>
+        <w:rPr>
+          <w:rFonts w:ascii="Arial" w:hAnsi="Arial" w:cs="Arial"/>
+          <w:sz w:val="24"/>
+          <w:szCs w:val="24"/>
+        </w:rPr>
         <w:t xml:space="preserve">Meilleur temps par </w:t>
       </w:r>
       <w:r>
+        <w:rPr>
+          <w:rFonts w:ascii="Arial" w:hAnsi="Arial" w:cs="Arial"/>
+          <w:sz w:val="24"/>
+          <w:szCs w:val="24"/>
+        </w:rPr>
         <w:t>coureur :</w:t>
       </w:r>
     </w:p>
@@ -61,8 +1303,18 @@
           <w:ilvl w:val="1"/>
           <w:numId w:val="2"/>
         </w:numPr>
-      </w:pPr>
-      <w:r>
+        <w:rPr>
+          <w:rFonts w:ascii="Arial" w:hAnsi="Arial" w:cs="Arial"/>
+          <w:sz w:val="24"/>
+          <w:szCs w:val="24"/>
+        </w:rPr>
+      </w:pPr>
+      <w:r>
+        <w:rPr>
+          <w:rFonts w:ascii="Arial" w:hAnsi="Arial" w:cs="Arial"/>
+          <w:sz w:val="24"/>
+          <w:szCs w:val="24"/>
+        </w:rPr>
         <w:t>Au Pitstop 1</w:t>
       </w:r>
     </w:p>
@@ -73,8 +1325,18 @@
           <w:ilvl w:val="1"/>
           <w:numId w:val="2"/>
         </w:numPr>
-      </w:pPr>
-      <w:r>
+        <w:rPr>
+          <w:rFonts w:ascii="Arial" w:hAnsi="Arial" w:cs="Arial"/>
+          <w:sz w:val="24"/>
+          <w:szCs w:val="24"/>
+        </w:rPr>
+      </w:pPr>
+      <w:r>
+        <w:rPr>
+          <w:rFonts w:ascii="Arial" w:hAnsi="Arial" w:cs="Arial"/>
+          <w:sz w:val="24"/>
+          <w:szCs w:val="24"/>
+        </w:rPr>
         <w:t>Au Fractionné</w:t>
       </w:r>
     </w:p>
@@ -85,8 +1347,18 @@
           <w:ilvl w:val="1"/>
           <w:numId w:val="2"/>
         </w:numPr>
-      </w:pPr>
-      <w:r>
+        <w:rPr>
+          <w:rFonts w:ascii="Arial" w:hAnsi="Arial" w:cs="Arial"/>
+          <w:sz w:val="24"/>
+          <w:szCs w:val="24"/>
+        </w:rPr>
+      </w:pPr>
+      <w:r>
+        <w:rPr>
+          <w:rFonts w:ascii="Arial" w:hAnsi="Arial" w:cs="Arial"/>
+          <w:sz w:val="24"/>
+          <w:szCs w:val="24"/>
+        </w:rPr>
         <w:t>Au Sprint</w:t>
       </w:r>
     </w:p>
@@ -97,8 +1369,18 @@
           <w:ilvl w:val="1"/>
           <w:numId w:val="2"/>
         </w:numPr>
-      </w:pPr>
-      <w:r>
+        <w:rPr>
+          <w:rFonts w:ascii="Arial" w:hAnsi="Arial" w:cs="Arial"/>
+          <w:sz w:val="24"/>
+          <w:szCs w:val="24"/>
+        </w:rPr>
+      </w:pPr>
+      <w:r>
+        <w:rPr>
+          <w:rFonts w:ascii="Arial" w:hAnsi="Arial" w:cs="Arial"/>
+          <w:sz w:val="24"/>
+          <w:szCs w:val="24"/>
+        </w:rPr>
         <w:t>Au Cycle</w:t>
       </w:r>
     </w:p>
@@ -109,8 +1391,18 @@
           <w:ilvl w:val="0"/>
           <w:numId w:val="2"/>
         </w:numPr>
-      </w:pPr>
-      <w:r>
+        <w:rPr>
+          <w:rFonts w:ascii="Arial" w:hAnsi="Arial" w:cs="Arial"/>
+          <w:sz w:val="24"/>
+          <w:szCs w:val="24"/>
+        </w:rPr>
+      </w:pPr>
+      <w:r>
+        <w:rPr>
+          <w:rFonts w:ascii="Arial" w:hAnsi="Arial" w:cs="Arial"/>
+          <w:sz w:val="24"/>
+          <w:szCs w:val="24"/>
+        </w:rPr>
         <w:t>Meilleur temps par équipe :</w:t>
       </w:r>
     </w:p>
@@ -121,8 +1413,18 @@
           <w:ilvl w:val="1"/>
           <w:numId w:val="2"/>
         </w:numPr>
-      </w:pPr>
-      <w:r>
+        <w:rPr>
+          <w:rFonts w:ascii="Arial" w:hAnsi="Arial" w:cs="Arial"/>
+          <w:sz w:val="24"/>
+          <w:szCs w:val="24"/>
+        </w:rPr>
+      </w:pPr>
+      <w:r>
+        <w:rPr>
+          <w:rFonts w:ascii="Arial" w:hAnsi="Arial" w:cs="Arial"/>
+          <w:sz w:val="24"/>
+          <w:szCs w:val="24"/>
+        </w:rPr>
         <w:t>Au Pitstop 1</w:t>
       </w:r>
     </w:p>
@@ -133,8 +1435,18 @@
           <w:ilvl w:val="1"/>
           <w:numId w:val="2"/>
         </w:numPr>
-      </w:pPr>
-      <w:r>
+        <w:rPr>
+          <w:rFonts w:ascii="Arial" w:hAnsi="Arial" w:cs="Arial"/>
+          <w:sz w:val="24"/>
+          <w:szCs w:val="24"/>
+        </w:rPr>
+      </w:pPr>
+      <w:r>
+        <w:rPr>
+          <w:rFonts w:ascii="Arial" w:hAnsi="Arial" w:cs="Arial"/>
+          <w:sz w:val="24"/>
+          <w:szCs w:val="24"/>
+        </w:rPr>
         <w:t>Au Fractionné</w:t>
       </w:r>
     </w:p>
@@ -145,8 +1457,18 @@
           <w:ilvl w:val="1"/>
           <w:numId w:val="2"/>
         </w:numPr>
-      </w:pPr>
-      <w:r>
+        <w:rPr>
+          <w:rFonts w:ascii="Arial" w:hAnsi="Arial" w:cs="Arial"/>
+          <w:sz w:val="24"/>
+          <w:szCs w:val="24"/>
+        </w:rPr>
+      </w:pPr>
+      <w:r>
+        <w:rPr>
+          <w:rFonts w:ascii="Arial" w:hAnsi="Arial" w:cs="Arial"/>
+          <w:sz w:val="24"/>
+          <w:szCs w:val="24"/>
+        </w:rPr>
         <w:t>Au Sprint</w:t>
       </w:r>
     </w:p>
@@ -157,8 +1479,18 @@
           <w:ilvl w:val="1"/>
           <w:numId w:val="2"/>
         </w:numPr>
-      </w:pPr>
-      <w:r>
+        <w:rPr>
+          <w:rFonts w:ascii="Arial" w:hAnsi="Arial" w:cs="Arial"/>
+          <w:sz w:val="24"/>
+          <w:szCs w:val="24"/>
+        </w:rPr>
+      </w:pPr>
+      <w:r>
+        <w:rPr>
+          <w:rFonts w:ascii="Arial" w:hAnsi="Arial" w:cs="Arial"/>
+          <w:sz w:val="24"/>
+          <w:szCs w:val="24"/>
+        </w:rPr>
         <w:t>Au Cycle</w:t>
       </w:r>
     </w:p>
@@ -169,31 +1501,68 @@
           <w:ilvl w:val="1"/>
           <w:numId w:val="2"/>
         </w:numPr>
-      </w:pPr>
-      <w:r>
+        <w:rPr>
+          <w:rFonts w:ascii="Arial" w:hAnsi="Arial" w:cs="Arial"/>
+          <w:sz w:val="24"/>
+          <w:szCs w:val="24"/>
+        </w:rPr>
+      </w:pPr>
+      <w:r>
+        <w:rPr>
+          <w:rFonts w:ascii="Arial" w:hAnsi="Arial" w:cs="Arial"/>
+          <w:sz w:val="24"/>
+          <w:szCs w:val="24"/>
+        </w:rPr>
         <w:t>En temps total (Somme des cycles</w:t>
       </w:r>
       <w:r>
+        <w:rPr>
+          <w:rFonts w:ascii="Arial" w:hAnsi="Arial" w:cs="Arial"/>
+          <w:sz w:val="24"/>
+          <w:szCs w:val="24"/>
+        </w:rPr>
         <w:t xml:space="preserve"> ou des ateliers)</w:t>
       </w:r>
     </w:p>
     <w:p>
       <w:pPr>
         <w:ind w:left="708"/>
-      </w:pPr>
-      <w:r>
+        <w:rPr>
+          <w:rFonts w:ascii="Arial" w:hAnsi="Arial" w:cs="Arial"/>
+          <w:sz w:val="24"/>
+          <w:szCs w:val="24"/>
+        </w:rPr>
+      </w:pPr>
+      <w:r>
+        <w:rPr>
+          <w:rFonts w:ascii="Arial" w:hAnsi="Arial" w:cs="Arial"/>
+          <w:sz w:val="24"/>
+          <w:szCs w:val="24"/>
+        </w:rPr>
         <w:t>Bonus : Fonction historique des courses précédentes (nécessite la création d’une course par l’user avant l’équipe)</w:t>
       </w:r>
     </w:p>
-    <w:p/>
-    <w:p>
-      <w:pPr>
-        <w:rPr>
-          <w:u w:val="single"/>
-        </w:rPr>
-      </w:pPr>
-      <w:r>
-        <w:rPr>
+    <w:p>
+      <w:pPr>
+        <w:rPr>
+          <w:rFonts w:ascii="Arial" w:hAnsi="Arial" w:cs="Arial"/>
+        </w:rPr>
+      </w:pPr>
+    </w:p>
+    <w:p>
+      <w:pPr>
+        <w:rPr>
+          <w:rFonts w:ascii="Arial" w:hAnsi="Arial" w:cs="Arial"/>
+          <w:sz w:val="28"/>
+          <w:szCs w:val="28"/>
+          <w:u w:val="single"/>
+        </w:rPr>
+      </w:pPr>
+      <w:r>
+        <w:rPr>
+          <w:rFonts w:ascii="Arial" w:hAnsi="Arial" w:cs="Arial"/>
+          <w:sz w:val="28"/>
+          <w:szCs w:val="28"/>
           <w:u w:val="single"/>
         </w:rPr>
         <w:t>Chronométrage :</w:t>
@@ -206,8 +1575,18 @@
           <w:ilvl w:val="0"/>
           <w:numId w:val="1"/>
         </w:numPr>
-      </w:pPr>
-      <w:r>
+        <w:rPr>
+          <w:rFonts w:ascii="Arial" w:hAnsi="Arial" w:cs="Arial"/>
+          <w:sz w:val="24"/>
+          <w:szCs w:val="24"/>
+        </w:rPr>
+      </w:pPr>
+      <w:r>
+        <w:rPr>
+          <w:rFonts w:ascii="Arial" w:hAnsi="Arial" w:cs="Arial"/>
+          <w:sz w:val="24"/>
+          <w:szCs w:val="24"/>
+        </w:rPr>
         <w:t>Manuel :</w:t>
       </w:r>
     </w:p>
@@ -218,8 +1597,18 @@
           <w:ilvl w:val="1"/>
           <w:numId w:val="1"/>
         </w:numPr>
-      </w:pPr>
-      <w:r>
+        <w:rPr>
+          <w:rFonts w:ascii="Arial" w:hAnsi="Arial" w:cs="Arial"/>
+          <w:sz w:val="24"/>
+          <w:szCs w:val="24"/>
+        </w:rPr>
+      </w:pPr>
+      <w:r>
+        <w:rPr>
+          <w:rFonts w:ascii="Arial" w:hAnsi="Arial" w:cs="Arial"/>
+          <w:sz w:val="24"/>
+          <w:szCs w:val="24"/>
+        </w:rPr>
         <w:t>1 Appui pour le départ d’un coureur</w:t>
       </w:r>
     </w:p>
@@ -230,16 +1619,36 @@
           <w:ilvl w:val="1"/>
           <w:numId w:val="1"/>
         </w:numPr>
-      </w:pPr>
-      <w:r>
+        <w:rPr>
+          <w:rFonts w:ascii="Arial" w:hAnsi="Arial" w:cs="Arial"/>
+          <w:sz w:val="24"/>
+          <w:szCs w:val="24"/>
+        </w:rPr>
+      </w:pPr>
+      <w:r>
+        <w:rPr>
+          <w:rFonts w:ascii="Arial" w:hAnsi="Arial" w:cs="Arial"/>
+          <w:sz w:val="24"/>
+          <w:szCs w:val="24"/>
+        </w:rPr>
         <w:t>1 appui pour le split de chacun de ses ateliers.</w:t>
       </w:r>
     </w:p>
     <w:p>
       <w:pPr>
         <w:ind w:left="708"/>
-      </w:pPr>
-      <w:r>
+        <w:rPr>
+          <w:rFonts w:ascii="Arial" w:hAnsi="Arial" w:cs="Arial"/>
+          <w:sz w:val="24"/>
+          <w:szCs w:val="24"/>
+        </w:rPr>
+      </w:pPr>
+      <w:r>
+        <w:rPr>
+          <w:rFonts w:ascii="Arial" w:hAnsi="Arial" w:cs="Arial"/>
+          <w:sz w:val="24"/>
+          <w:szCs w:val="24"/>
+        </w:rPr>
         <w:t>Il y a donc un chrono manuel par équipe.</w:t>
       </w:r>
     </w:p>
@@ -250,8 +1659,18 @@
           <w:ilvl w:val="0"/>
           <w:numId w:val="1"/>
         </w:numPr>
-      </w:pPr>
-      <w:r>
+        <w:rPr>
+          <w:rFonts w:ascii="Arial" w:hAnsi="Arial" w:cs="Arial"/>
+          <w:sz w:val="24"/>
+          <w:szCs w:val="24"/>
+        </w:rPr>
+      </w:pPr>
+      <w:r>
+        <w:rPr>
+          <w:rFonts w:ascii="Arial" w:hAnsi="Arial" w:cs="Arial"/>
+          <w:sz w:val="24"/>
+          <w:szCs w:val="24"/>
+        </w:rPr>
         <w:t xml:space="preserve">Auto (Bonus): </w:t>
       </w:r>
     </w:p>
@@ -262,37 +1681,81 @@
           <w:ilvl w:val="1"/>
           <w:numId w:val="1"/>
         </w:numPr>
-      </w:pPr>
-      <w:r>
+        <w:rPr>
+          <w:rFonts w:ascii="Arial" w:hAnsi="Arial" w:cs="Arial"/>
+          <w:sz w:val="24"/>
+          <w:szCs w:val="24"/>
+        </w:rPr>
+      </w:pPr>
+      <w:r>
+        <w:rPr>
+          <w:rFonts w:ascii="Arial" w:hAnsi="Arial" w:cs="Arial"/>
+          <w:sz w:val="24"/>
+          <w:szCs w:val="24"/>
+        </w:rPr>
         <w:t>Chrono général qui démarre au départ du coureur 1 et qui s’arrête au dernier split du dernier coureur. Indique le temps total de la course</w:t>
       </w:r>
     </w:p>
     <w:p>
-      <w:r>
-        <w:rPr>
-          <w:b/>
-          <w:bCs/>
+      <w:pPr>
+        <w:rPr>
+          <w:rFonts w:ascii="Arial" w:hAnsi="Arial" w:cs="Arial"/>
+          <w:sz w:val="24"/>
+          <w:szCs w:val="24"/>
+        </w:rPr>
+      </w:pPr>
+      <w:r>
+        <w:rPr>
+          <w:rFonts w:ascii="Arial" w:hAnsi="Arial" w:cs="Arial"/>
+          <w:b/>
+          <w:bCs/>
+          <w:sz w:val="24"/>
+          <w:szCs w:val="24"/>
           <w:u w:val="single"/>
         </w:rPr>
         <w:t xml:space="preserve">Attention : </w:t>
       </w:r>
       <w:r>
+        <w:rPr>
+          <w:rFonts w:ascii="Arial" w:hAnsi="Arial" w:cs="Arial"/>
+          <w:sz w:val="24"/>
+          <w:szCs w:val="24"/>
+        </w:rPr>
         <w:t>Les équipes peuvent concourir en même temps, il peut donc y avoir x chrono manuels simultanés si x équipes.</w:t>
       </w:r>
       <w:r>
+        <w:rPr>
+          <w:rFonts w:ascii="Arial" w:hAnsi="Arial" w:cs="Arial"/>
+          <w:sz w:val="24"/>
+          <w:szCs w:val="24"/>
+        </w:rPr>
         <w:br/>
         <w:t>(Pas de gestion du multitouch cependant donc les départs resteront différés)</w:t>
       </w:r>
     </w:p>
-    <w:p/>
-    <w:p>
-      <w:pPr>
-        <w:rPr>
-          <w:u w:val="single"/>
-        </w:rPr>
-      </w:pPr>
-      <w:r>
-        <w:rPr>
+    <w:p>
+      <w:pPr>
+        <w:rPr>
+          <w:rFonts w:ascii="Arial" w:hAnsi="Arial" w:cs="Arial"/>
+          <w:sz w:val="28"/>
+          <w:szCs w:val="28"/>
+        </w:rPr>
+      </w:pPr>
+    </w:p>
+    <w:p>
+      <w:pPr>
+        <w:rPr>
+          <w:rFonts w:ascii="Arial" w:hAnsi="Arial" w:cs="Arial"/>
+          <w:sz w:val="28"/>
+          <w:szCs w:val="28"/>
+          <w:u w:val="single"/>
+        </w:rPr>
+      </w:pPr>
+      <w:r>
+        <w:rPr>
+          <w:rFonts w:ascii="Arial" w:hAnsi="Arial" w:cs="Arial"/>
+          <w:sz w:val="28"/>
+          <w:szCs w:val="28"/>
           <w:u w:val="single"/>
         </w:rPr>
         <w:t>Setup de la course :</w:t>
@@ -305,11 +1768,26 @@
           <w:ilvl w:val="0"/>
           <w:numId w:val="1"/>
         </w:numPr>
-      </w:pPr>
-      <w:r>
+        <w:rPr>
+          <w:rFonts w:ascii="Arial" w:hAnsi="Arial" w:cs="Arial"/>
+          <w:sz w:val="24"/>
+          <w:szCs w:val="24"/>
+        </w:rPr>
+      </w:pPr>
+      <w:r>
+        <w:rPr>
+          <w:rFonts w:ascii="Arial" w:hAnsi="Arial" w:cs="Arial"/>
+          <w:sz w:val="24"/>
+          <w:szCs w:val="24"/>
+        </w:rPr>
         <w:t>Rentrer manuellement chaque joueur, avec nom, prénom, niveau (de 1 à 100).</w:t>
       </w:r>
       <w:r>
+        <w:rPr>
+          <w:rFonts w:ascii="Arial" w:hAnsi="Arial" w:cs="Arial"/>
+          <w:sz w:val="24"/>
+          <w:szCs w:val="24"/>
+        </w:rPr>
         <w:br/>
         <w:t>Le nombre total de participant devra être un multiple de 3 (indiquer le nombre total en direct à l’user)</w:t>
       </w:r>
@@ -321,8 +1799,18 @@
           <w:ilvl w:val="0"/>
           <w:numId w:val="1"/>
         </w:numPr>
-      </w:pPr>
-      <w:r>
+        <w:rPr>
+          <w:rFonts w:ascii="Arial" w:hAnsi="Arial" w:cs="Arial"/>
+          <w:sz w:val="24"/>
+          <w:szCs w:val="24"/>
+        </w:rPr>
+      </w:pPr>
+      <w:r>
+        <w:rPr>
+          <w:rFonts w:ascii="Arial" w:hAnsi="Arial" w:cs="Arial"/>
+          <w:sz w:val="24"/>
+          <w:szCs w:val="24"/>
+        </w:rPr>
         <w:t>Générer des équipes équilibrées de 3 coureurs, de telle façon que l’écart entre l’équipe la plus forte et la plus faible ne dépasse pas 25.</w:t>
       </w:r>
     </w:p>
@@ -333,94 +1821,206 @@
           <w:ilvl w:val="0"/>
           <w:numId w:val="1"/>
         </w:numPr>
-      </w:pPr>
-      <w:r>
+        <w:rPr>
+          <w:rFonts w:ascii="Arial" w:hAnsi="Arial" w:cs="Arial"/>
+          <w:sz w:val="24"/>
+          <w:szCs w:val="24"/>
+        </w:rPr>
+      </w:pPr>
+      <w:r>
+        <w:rPr>
+          <w:rFonts w:ascii="Arial" w:hAnsi="Arial" w:cs="Arial"/>
+          <w:sz w:val="24"/>
+          <w:szCs w:val="24"/>
+        </w:rPr>
         <w:t>Rentrer manuellement l’ordre de passage des équipes, et des coureurs dans chaque équipe</w:t>
       </w:r>
     </w:p>
-    <w:p/>
-    <w:p/>
-    <w:p/>
-    <w:p/>
-    <w:p>
-      <w:r>
-        <w:rPr>
-          <w:sz w:val="24"/>
-          <w:szCs w:val="24"/>
+    <w:p>
+      <w:pPr>
+        <w:ind w:left="360"/>
+        <w:rPr>
+          <w:rFonts w:ascii="Arial" w:hAnsi="Arial" w:cs="Arial"/>
+        </w:rPr>
+      </w:pPr>
+    </w:p>
+    <w:p>
+      <w:pPr>
+        <w:jc w:val="center"/>
+        <w:rPr>
+          <w:rFonts w:ascii="Arial" w:hAnsi="Arial" w:cs="Arial"/>
+          <w:b/>
+          <w:bCs/>
+          <w:sz w:val="32"/>
+          <w:szCs w:val="32"/>
+          <w:u w:val="single"/>
+        </w:rPr>
+      </w:pPr>
+      <w:r>
+        <w:rPr>
+          <w:rFonts w:ascii="Arial" w:hAnsi="Arial" w:cs="Arial"/>
+          <w:b/>
+          <w:bCs/>
+          <w:sz w:val="32"/>
+          <w:szCs w:val="32"/>
           <w:u w:val="single"/>
         </w:rPr>
         <w:lastRenderedPageBreak/>
+        <w:t>Application :</w:t>
+      </w:r>
+    </w:p>
+    <w:p>
+      <w:pPr>
+        <w:rPr>
+          <w:rFonts w:ascii="Arial" w:hAnsi="Arial" w:cs="Arial"/>
+        </w:rPr>
+      </w:pPr>
+    </w:p>
+    <w:p>
+      <w:pPr>
+        <w:rPr>
+          <w:rFonts w:ascii="Arial" w:hAnsi="Arial" w:cs="Arial"/>
+          <w:sz w:val="24"/>
+          <w:szCs w:val="24"/>
+        </w:rPr>
+      </w:pPr>
+      <w:r>
+        <w:rPr>
+          <w:rFonts w:ascii="Arial" w:hAnsi="Arial" w:cs="Arial"/>
+          <w:sz w:val="28"/>
+          <w:szCs w:val="28"/>
+          <w:u w:val="single"/>
+        </w:rPr>
         <w:t>Interface de l’application :</w:t>
       </w:r>
       <w:r>
+        <w:rPr>
+          <w:rFonts w:ascii="Arial" w:hAnsi="Arial" w:cs="Arial"/>
+        </w:rPr>
         <w:br/>
+      </w:r>
+      <w:r>
+        <w:rPr>
+          <w:rFonts w:ascii="Arial" w:hAnsi="Arial" w:cs="Arial"/>
+          <w:sz w:val="24"/>
+          <w:szCs w:val="24"/>
+        </w:rPr>
         <w:t>Format paysage partout.</w:t>
       </w:r>
       <w:r>
+        <w:rPr>
+          <w:rFonts w:ascii="Arial" w:hAnsi="Arial" w:cs="Arial"/>
+          <w:sz w:val="24"/>
+          <w:szCs w:val="24"/>
+        </w:rPr>
         <w:br/>
         <w:t>Chrono, visualisation du circuit, (change selon l’atelier), accès aux classements (par équipes/individuels), accès au fiches des coureurs/équipes depuis le classement(avec résultat, niveau, équipe pour les coureurs et résultat, niveau total, coureurs pour les équipes)…..</w:t>
       </w:r>
     </w:p>
     <w:p>
-      <w:r>
+      <w:pPr>
+        <w:rPr>
+          <w:rFonts w:ascii="Arial" w:hAnsi="Arial" w:cs="Arial"/>
+          <w:sz w:val="24"/>
+          <w:szCs w:val="24"/>
+        </w:rPr>
+      </w:pPr>
+      <w:r>
+        <w:rPr>
+          <w:rFonts w:ascii="Arial" w:hAnsi="Arial" w:cs="Arial"/>
+          <w:sz w:val="24"/>
+          <w:szCs w:val="24"/>
+        </w:rPr>
         <w:t xml:space="preserve">Création des participants : </w:t>
       </w:r>
       <w:r>
+        <w:rPr>
+          <w:rFonts w:ascii="Arial" w:hAnsi="Arial" w:cs="Arial"/>
+          <w:sz w:val="24"/>
+          <w:szCs w:val="24"/>
+        </w:rPr>
         <w:br/>
         <w:t xml:space="preserve">Petite note explicative pour que l’user rentre un multiple de 3 (en créant de faux participants si besoin).  </w:t>
       </w:r>
       <w:r>
+        <w:rPr>
+          <w:rFonts w:ascii="Arial" w:hAnsi="Arial" w:cs="Arial"/>
+          <w:sz w:val="24"/>
+          <w:szCs w:val="24"/>
+        </w:rPr>
         <w:br/>
         <w:t>On pourrait lui indiquer en direct combien de participant il manque selon le total actuel ??</w:t>
       </w:r>
     </w:p>
-    <w:p/>
-    <w:p>
-      <w:r>
-        <w:t xml:space="preserve">Ecran </w:t>
-      </w:r>
-      <w:r>
-        <w:t>présentation (</w:t>
-      </w:r>
-      <w:r>
-        <w:t xml:space="preserve">Bouton création course) -&gt;  Création course (date, </w:t>
-      </w:r>
-      <w:r>
-        <w:t>heure : préremplir les infos au moment de laffichage, nom)</w:t>
-      </w:r>
-      <w:r>
-        <w:t xml:space="preserve"> -&gt; Ajout des </w:t>
-      </w:r>
-      <w:r>
-        <w:t>participants (</w:t>
-      </w:r>
-      <w:r>
-        <w:t>Nom, prénom, niveau) -&gt; (génération des équipes) -&gt;  Ordre de passage des équipes + ordre de passage des coureurs -&gt; Ecran de gestion de la course (chrono etc)</w:t>
-      </w:r>
-    </w:p>
-    <w:p>
-      <w:r>
-        <w:t>A faire : bouton de retour pour les créations layout</w:t>
-      </w:r>
-    </w:p>
-    <w:p/>
-    <w:p>
-      <w:r>
-        <w:rPr>
-          <w:sz w:val="24"/>
-          <w:szCs w:val="24"/>
+    <w:p>
+      <w:pPr>
+        <w:rPr>
+          <w:rFonts w:ascii="Arial" w:hAnsi="Arial" w:cs="Arial"/>
+          <w:sz w:val="24"/>
+          <w:szCs w:val="24"/>
+        </w:rPr>
+      </w:pPr>
+    </w:p>
+    <w:p>
+      <w:pPr>
+        <w:rPr>
+          <w:rFonts w:ascii="Arial" w:hAnsi="Arial" w:cs="Arial"/>
+          <w:sz w:val="24"/>
+          <w:szCs w:val="24"/>
+        </w:rPr>
+      </w:pPr>
+      <w:r>
+        <w:rPr>
+          <w:rFonts w:ascii="Arial" w:hAnsi="Arial" w:cs="Arial"/>
+          <w:sz w:val="24"/>
+          <w:szCs w:val="24"/>
+        </w:rPr>
+        <w:t>Ecran présentation (Bouton création course) -&gt;  Création course (date, heure : préremplir les infos au moment de laffichage, nom) -&gt; Ajout des participants (Nom, prénom, niveau) -&gt; (génération des équipes) -&gt;  Ordre de passage des équipes + ordre de passage des coureurs -&gt; Ecran de gestion de la course (chrono etc)</w:t>
+      </w:r>
+    </w:p>
+    <w:p>
+      <w:pPr>
+        <w:rPr>
+          <w:rFonts w:ascii="Arial" w:hAnsi="Arial" w:cs="Arial"/>
+          <w:sz w:val="24"/>
+          <w:szCs w:val="24"/>
+        </w:rPr>
+      </w:pPr>
+    </w:p>
+    <w:p>
+      <w:r>
+        <w:rPr>
+          <w:rFonts w:ascii="Arial" w:hAnsi="Arial" w:cs="Arial"/>
+          <w:sz w:val="28"/>
+          <w:szCs w:val="28"/>
           <w:u w:val="single"/>
         </w:rPr>
         <w:t>Algo de création des équipes :</w:t>
       </w:r>
       <w:r>
+        <w:rPr>
+          <w:rFonts w:ascii="Arial" w:hAnsi="Arial" w:cs="Arial"/>
+        </w:rPr>
         <w:br/>
+      </w:r>
+      <w:r>
+        <w:rPr>
+          <w:rFonts w:ascii="Arial" w:hAnsi="Arial" w:cs="Arial"/>
+          <w:sz w:val="24"/>
+          <w:szCs w:val="24"/>
+        </w:rPr>
         <w:t>Explication algorithme</w:t>
       </w:r>
       <w:r>
+        <w:rPr>
+          <w:rFonts w:ascii="Arial" w:hAnsi="Arial" w:cs="Arial"/>
+        </w:rPr>
         <w:br/>
       </w:r>
       <w:r>
+        <w:rPr>
+          <w:rFonts w:ascii="Arial" w:hAnsi="Arial" w:cs="Arial"/>
+        </w:rPr>
         <w:br/>
       </w:r>
       <w:r>
@@ -445,7 +2045,7 @@
                     </pic:cNvPicPr>
                   </pic:nvPicPr>
                   <pic:blipFill>
-                    <a:blip r:embed="rId5">
+                    <a:blip r:embed="rId9">
                       <a:extLst>
                         <a:ext uri="{28A0092B-C50C-407E-A947-70E740481C1C}">
                           <a14:useLocalDpi xmlns:a14="http://schemas.microsoft.com/office/drawing/2010/main" val="0"/>
@@ -479,18 +2079,224 @@
     </w:p>
     <w:p/>
     <w:sectPr>
+      <w:footerReference w:type="default" r:id="rId10"/>
       <w:pgSz w:w="11906" w:h="16838"/>
       <w:pgMar w:top="1417" w:right="1417" w:bottom="1417" w:left="1417" w:header="708" w:footer="708" w:gutter="0"/>
       <w:cols w:space="708"/>
+      <w:titlePg/>
       <w:docGrid w:linePitch="360"/>
     </w:sectPr>
   </w:body>
 </w:document>
 </file>
 
+<file path=word/endnotes.xml><?xml version="1.0" encoding="utf-8"?>
+<w:endnotes xmlns:wpc="http://schemas.microsoft.com/office/word/2010/wordprocessingCanvas" xmlns:cx="http://schemas.microsoft.com/office/drawing/2014/chartex" xmlns:cx1="http://schemas.microsoft.com/office/drawing/2015/9/8/chartex" xmlns:cx2="http://schemas.microsoft.com/office/drawing/2015/10/21/chartex" xmlns:cx3="http://schemas.microsoft.com/office/drawing/2016/5/9/chartex" xmlns:cx4="http://schemas.microsoft.com/office/drawing/2016/5/10/chartex" xmlns:cx5="http://schemas.microsoft.com/office/drawing/2016/5/11/chartex" xmlns:cx6="http://schemas.microsoft.com/office/drawing/2016/5/12/chartex" xmlns:cx7="http://schemas.microsoft.com/office/drawing/2016/5/13/chartex" xmlns:cx8="http://schemas.microsoft.com/office/drawing/2016/5/14/chartex" xmlns:mc="http://schemas.openxmlformats.org/markup-compatibility/2006" xmlns:aink="http://schemas.microsoft.com/office/drawing/2016/ink" xmlns:am3d="http://schemas.microsoft.com/office/drawing/2017/model3d" xmlns:o="urn:schemas-microsoft-com:office:office" xmlns:r="http://schemas.openxmlformats.org/officeDocument/2006/relationships" xmlns:m="http://schemas.openxmlformats.org/officeDocument/2006/math" xmlns:v="urn:schemas-microsoft-com:vml" xmlns:wp14="http://schemas.microsoft.com/office/word/2010/wordprocessingDrawing" xmlns:wp="http://schemas.openxmlformats.org/drawingml/2006/wordprocessingDrawing" xmlns:w10="urn:schemas-microsoft-com:office:word" xmlns:w="http://schemas.openxmlformats.org/wordprocessingml/2006/main" xmlns:w14="http://schemas.microsoft.com/office/word/2010/wordml" xmlns:w15="http://schemas.microsoft.com/office/word/2012/wordml" xmlns:w16cex="http://schemas.microsoft.com/office/word/2018/wordml/cex" xmlns:w16cid="http://schemas.microsoft.com/office/word/2016/wordml/cid" xmlns:w16="http://schemas.microsoft.com/office/word/2018/wordml" xmlns:w16se="http://schemas.microsoft.com/office/word/2015/wordml/symex" xmlns:wpg="http://schemas.microsoft.com/office/word/2010/wordprocessingGroup" xmlns:wpi="http://schemas.microsoft.com/office/word/2010/wordprocessingInk" xmlns:wne="http://schemas.microsoft.com/office/word/2006/wordml" xmlns:wps="http://schemas.microsoft.com/office/word/2010/wordprocessingShape" mc:Ignorable="w14 w15 w16se w16cid w16 w16cex wp14">
+  <w:endnote w:type="separator" w:id="-1">
+    <w:p>
+      <w:pPr>
+        <w:spacing w:after="0" w:line="240" w:lineRule="auto"/>
+      </w:pPr>
+      <w:r>
+        <w:separator/>
+      </w:r>
+    </w:p>
+  </w:endnote>
+  <w:endnote w:type="continuationSeparator" w:id="0">
+    <w:p>
+      <w:pPr>
+        <w:spacing w:after="0" w:line="240" w:lineRule="auto"/>
+      </w:pPr>
+      <w:r>
+        <w:continuationSeparator/>
+      </w:r>
+    </w:p>
+  </w:endnote>
+</w:endnotes>
+</file>
+
+<file path=word/footer1.xml><?xml version="1.0" encoding="utf-8"?>
+<w:ftr xmlns:wpc="http://schemas.microsoft.com/office/word/2010/wordprocessingCanvas" xmlns:cx="http://schemas.microsoft.com/office/drawing/2014/chartex" xmlns:cx1="http://schemas.microsoft.com/office/drawing/2015/9/8/chartex" xmlns:cx2="http://schemas.microsoft.com/office/drawing/2015/10/21/chartex" xmlns:cx3="http://schemas.microsoft.com/office/drawing/2016/5/9/chartex" xmlns:cx4="http://schemas.microsoft.com/office/drawing/2016/5/10/chartex" xmlns:cx5="http://schemas.microsoft.com/office/drawing/2016/5/11/chartex" xmlns:cx6="http://schemas.microsoft.com/office/drawing/2016/5/12/chartex" xmlns:cx7="http://schemas.microsoft.com/office/drawing/2016/5/13/chartex" xmlns:cx8="http://schemas.microsoft.com/office/drawing/2016/5/14/chartex" xmlns:mc="http://schemas.openxmlformats.org/markup-compatibility/2006" xmlns:aink="http://schemas.microsoft.com/office/drawing/2016/ink" xmlns:am3d="http://schemas.microsoft.com/office/drawing/2017/model3d" xmlns:o="urn:schemas-microsoft-com:office:office" xmlns:r="http://schemas.openxmlformats.org/officeDocument/2006/relationships" xmlns:m="http://schemas.openxmlformats.org/officeDocument/2006/math" xmlns:v="urn:schemas-microsoft-com:vml" xmlns:wp14="http://schemas.microsoft.com/office/word/2010/wordprocessingDrawing" xmlns:wp="http://schemas.openxmlformats.org/drawingml/2006/wordprocessingDrawing" xmlns:w10="urn:schemas-microsoft-com:office:word" xmlns:w="http://schemas.openxmlformats.org/wordprocessingml/2006/main" xmlns:w14="http://schemas.microsoft.com/office/word/2010/wordml" xmlns:w15="http://schemas.microsoft.com/office/word/2012/wordml" xmlns:w16cex="http://schemas.microsoft.com/office/word/2018/wordml/cex" xmlns:w16cid="http://schemas.microsoft.com/office/word/2016/wordml/cid" xmlns:w16="http://schemas.microsoft.com/office/word/2018/wordml" xmlns:w16se="http://schemas.microsoft.com/office/word/2015/wordml/symex" xmlns:wpg="http://schemas.microsoft.com/office/word/2010/wordprocessingGroup" xmlns:wpi="http://schemas.microsoft.com/office/word/2010/wordprocessingInk" xmlns:wne="http://schemas.microsoft.com/office/word/2006/wordml" xmlns:wps="http://schemas.microsoft.com/office/word/2010/wordprocessingShape" mc:Ignorable="w14 w15 w16se w16cid w16 w16cex wp14">
+  <w:sdt>
+    <w:sdtPr>
+      <w:id w:val="1549417313"/>
+      <w:docPartObj>
+        <w:docPartGallery w:val="Page Numbers (Bottom of Page)"/>
+        <w:docPartUnique/>
+      </w:docPartObj>
+    </w:sdtPr>
+    <w:sdtContent>
+      <w:p>
+        <w:pPr>
+          <w:pStyle w:val="Pieddepage"/>
+          <w:jc w:val="center"/>
+        </w:pPr>
+        <w:r>
+          <w:fldChar w:fldCharType="begin"/>
+        </w:r>
+        <w:r>
+          <w:instrText>PAGE   \* MERGEFORMAT</w:instrText>
+        </w:r>
+        <w:r>
+          <w:fldChar w:fldCharType="separate"/>
+        </w:r>
+        <w:r>
+          <w:t>2</w:t>
+        </w:r>
+        <w:r>
+          <w:fldChar w:fldCharType="end"/>
+        </w:r>
+      </w:p>
+    </w:sdtContent>
+  </w:sdt>
+  <w:p>
+    <w:pPr>
+      <w:pStyle w:val="Pieddepage"/>
+    </w:pPr>
+  </w:p>
+</w:ftr>
+</file>
+
+<file path=word/footnotes.xml><?xml version="1.0" encoding="utf-8"?>
+<w:footnotes xmlns:wpc="http://schemas.microsoft.com/office/word/2010/wordprocessingCanvas" xmlns:cx="http://schemas.microsoft.com/office/drawing/2014/chartex" xmlns:cx1="http://schemas.microsoft.com/office/drawing/2015/9/8/chartex" xmlns:cx2="http://schemas.microsoft.com/office/drawing/2015/10/21/chartex" xmlns:cx3="http://schemas.microsoft.com/office/drawing/2016/5/9/chartex" xmlns:cx4="http://schemas.microsoft.com/office/drawing/2016/5/10/chartex" xmlns:cx5="http://schemas.microsoft.com/office/drawing/2016/5/11/chartex" xmlns:cx6="http://schemas.microsoft.com/office/drawing/2016/5/12/chartex" xmlns:cx7="http://schemas.microsoft.com/office/drawing/2016/5/13/chartex" xmlns:cx8="http://schemas.microsoft.com/office/drawing/2016/5/14/chartex" xmlns:mc="http://schemas.openxmlformats.org/markup-compatibility/2006" xmlns:aink="http://schemas.microsoft.com/office/drawing/2016/ink" xmlns:am3d="http://schemas.microsoft.com/office/drawing/2017/model3d" xmlns:o="urn:schemas-microsoft-com:office:office" xmlns:r="http://schemas.openxmlformats.org/officeDocument/2006/relationships" xmlns:m="http://schemas.openxmlformats.org/officeDocument/2006/math" xmlns:v="urn:schemas-microsoft-com:vml" xmlns:wp14="http://schemas.microsoft.com/office/word/2010/wordprocessingDrawing" xmlns:wp="http://schemas.openxmlformats.org/drawingml/2006/wordprocessingDrawing" xmlns:w10="urn:schemas-microsoft-com:office:word" xmlns:w="http://schemas.openxmlformats.org/wordprocessingml/2006/main" xmlns:w14="http://schemas.microsoft.com/office/word/2010/wordml" xmlns:w15="http://schemas.microsoft.com/office/word/2012/wordml" xmlns:w16cex="http://schemas.microsoft.com/office/word/2018/wordml/cex" xmlns:w16cid="http://schemas.microsoft.com/office/word/2016/wordml/cid" xmlns:w16="http://schemas.microsoft.com/office/word/2018/wordml" xmlns:w16se="http://schemas.microsoft.com/office/word/2015/wordml/symex" xmlns:wpg="http://schemas.microsoft.com/office/word/2010/wordprocessingGroup" xmlns:wpi="http://schemas.microsoft.com/office/word/2010/wordprocessingInk" xmlns:wne="http://schemas.microsoft.com/office/word/2006/wordml" xmlns:wps="http://schemas.microsoft.com/office/word/2010/wordprocessingShape" mc:Ignorable="w14 w15 w16se w16cid w16 w16cex wp14">
+  <w:footnote w:type="separator" w:id="-1">
+    <w:p>
+      <w:pPr>
+        <w:spacing w:after="0" w:line="240" w:lineRule="auto"/>
+      </w:pPr>
+      <w:r>
+        <w:separator/>
+      </w:r>
+    </w:p>
+  </w:footnote>
+  <w:footnote w:type="continuationSeparator" w:id="0">
+    <w:p>
+      <w:pPr>
+        <w:spacing w:after="0" w:line="240" w:lineRule="auto"/>
+      </w:pPr>
+      <w:r>
+        <w:continuationSeparator/>
+      </w:r>
+    </w:p>
+  </w:footnote>
+</w:footnotes>
+</file>
+
 <file path=word/numbering.xml><?xml version="1.0" encoding="utf-8"?>
 <w:numbering xmlns:wpc="http://schemas.microsoft.com/office/word/2010/wordprocessingCanvas" xmlns:cx="http://schemas.microsoft.com/office/drawing/2014/chartex" xmlns:cx1="http://schemas.microsoft.com/office/drawing/2015/9/8/chartex" xmlns:cx2="http://schemas.microsoft.com/office/drawing/2015/10/21/chartex" xmlns:cx3="http://schemas.microsoft.com/office/drawing/2016/5/9/chartex" xmlns:cx4="http://schemas.microsoft.com/office/drawing/2016/5/10/chartex" xmlns:cx5="http://schemas.microsoft.com/office/drawing/2016/5/11/chartex" xmlns:cx6="http://schemas.microsoft.com/office/drawing/2016/5/12/chartex" xmlns:cx7="http://schemas.microsoft.com/office/drawing/2016/5/13/chartex" xmlns:cx8="http://schemas.microsoft.com/office/drawing/2016/5/14/chartex" xmlns:mc="http://schemas.openxmlformats.org/markup-compatibility/2006" xmlns:aink="http://schemas.microsoft.com/office/drawing/2016/ink" xmlns:am3d="http://schemas.microsoft.com/office/drawing/2017/model3d" xmlns:o="urn:schemas-microsoft-com:office:office" xmlns:r="http://schemas.openxmlformats.org/officeDocument/2006/relationships" xmlns:m="http://schemas.openxmlformats.org/officeDocument/2006/math" xmlns:v="urn:schemas-microsoft-com:vml" xmlns:wp14="http://schemas.microsoft.com/office/word/2010/wordprocessingDrawing" xmlns:wp="http://schemas.openxmlformats.org/drawingml/2006/wordprocessingDrawing" xmlns:w10="urn:schemas-microsoft-com:office:word" xmlns:w="http://schemas.openxmlformats.org/wordprocessingml/2006/main" xmlns:w14="http://schemas.microsoft.com/office/word/2010/wordml" xmlns:w15="http://schemas.microsoft.com/office/word/2012/wordml" xmlns:w16cex="http://schemas.microsoft.com/office/word/2018/wordml/cex" xmlns:w16cid="http://schemas.microsoft.com/office/word/2016/wordml/cid" xmlns:w16="http://schemas.microsoft.com/office/word/2018/wordml" xmlns:w16se="http://schemas.microsoft.com/office/word/2015/wordml/symex" xmlns:wpg="http://schemas.microsoft.com/office/word/2010/wordprocessingGroup" xmlns:wpi="http://schemas.microsoft.com/office/word/2010/wordprocessingInk" xmlns:wne="http://schemas.microsoft.com/office/word/2006/wordml" xmlns:wps="http://schemas.microsoft.com/office/word/2010/wordprocessingShape" mc:Ignorable="w14 w15 w16se w16cid w16 w16cex wp14">
   <w:abstractNum w:abstractNumId="0" w15:restartNumberingAfterBreak="0">
+    <w:nsid w:val="37A87990"/>
+    <w:multiLevelType w:val="hybridMultilevel"/>
+    <w:tmpl w:val="E1400020"/>
+    <w:lvl w:ilvl="0" w:tplc="BEAAF5C4">
+      <w:numFmt w:val="bullet"/>
+      <w:lvlText w:val="-"/>
+      <w:lvlJc w:val="left"/>
+      <w:pPr>
+        <w:ind w:left="720" w:hanging="360"/>
+      </w:pPr>
+      <w:rPr>
+        <w:rFonts w:ascii="Arial" w:eastAsiaTheme="minorEastAsia" w:hAnsi="Arial" w:cs="Arial" w:hint="default"/>
+      </w:rPr>
+    </w:lvl>
+    <w:lvl w:ilvl="1" w:tplc="040C0003" w:tentative="1">
+      <w:start w:val="1"/>
+      <w:numFmt w:val="bullet"/>
+      <w:lvlText w:val="o"/>
+      <w:lvlJc w:val="left"/>
+      <w:pPr>
+        <w:ind w:left="1440" w:hanging="360"/>
+      </w:pPr>
+      <w:rPr>
+        <w:rFonts w:ascii="Courier New" w:hAnsi="Courier New" w:cs="Courier New" w:hint="default"/>
+      </w:rPr>
+    </w:lvl>
+    <w:lvl w:ilvl="2" w:tplc="040C0005" w:tentative="1">
+      <w:start w:val="1"/>
+      <w:numFmt w:val="bullet"/>
+      <w:lvlText w:val=""/>
+      <w:lvlJc w:val="left"/>
+      <w:pPr>
+        <w:ind w:left="2160" w:hanging="360"/>
+      </w:pPr>
+      <w:rPr>
+        <w:rFonts w:ascii="Wingdings" w:hAnsi="Wingdings" w:hint="default"/>
+      </w:rPr>
+    </w:lvl>
+    <w:lvl w:ilvl="3" w:tplc="040C0001" w:tentative="1">
+      <w:start w:val="1"/>
+      <w:numFmt w:val="bullet"/>
+      <w:lvlText w:val=""/>
+      <w:lvlJc w:val="left"/>
+      <w:pPr>
+        <w:ind w:left="2880" w:hanging="360"/>
+      </w:pPr>
+      <w:rPr>
+        <w:rFonts w:ascii="Symbol" w:hAnsi="Symbol" w:hint="default"/>
+      </w:rPr>
+    </w:lvl>
+    <w:lvl w:ilvl="4" w:tplc="040C0003" w:tentative="1">
+      <w:start w:val="1"/>
+      <w:numFmt w:val="bullet"/>
+      <w:lvlText w:val="o"/>
+      <w:lvlJc w:val="left"/>
+      <w:pPr>
+        <w:ind w:left="3600" w:hanging="360"/>
+      </w:pPr>
+      <w:rPr>
+        <w:rFonts w:ascii="Courier New" w:hAnsi="Courier New" w:cs="Courier New" w:hint="default"/>
+      </w:rPr>
+    </w:lvl>
+    <w:lvl w:ilvl="5" w:tplc="040C0005" w:tentative="1">
+      <w:start w:val="1"/>
+      <w:numFmt w:val="bullet"/>
+      <w:lvlText w:val=""/>
+      <w:lvlJc w:val="left"/>
+      <w:pPr>
+        <w:ind w:left="4320" w:hanging="360"/>
+      </w:pPr>
+      <w:rPr>
+        <w:rFonts w:ascii="Wingdings" w:hAnsi="Wingdings" w:hint="default"/>
+      </w:rPr>
+    </w:lvl>
+    <w:lvl w:ilvl="6" w:tplc="040C0001" w:tentative="1">
+      <w:start w:val="1"/>
+      <w:numFmt w:val="bullet"/>
+      <w:lvlText w:val=""/>
+      <w:lvlJc w:val="left"/>
+      <w:pPr>
+        <w:ind w:left="5040" w:hanging="360"/>
+      </w:pPr>
+      <w:rPr>
+        <w:rFonts w:ascii="Symbol" w:hAnsi="Symbol" w:hint="default"/>
+      </w:rPr>
+    </w:lvl>
+    <w:lvl w:ilvl="7" w:tplc="040C0003" w:tentative="1">
+      <w:start w:val="1"/>
+      <w:numFmt w:val="bullet"/>
+      <w:lvlText w:val="o"/>
+      <w:lvlJc w:val="left"/>
+      <w:pPr>
+        <w:ind w:left="5760" w:hanging="360"/>
+      </w:pPr>
+      <w:rPr>
+        <w:rFonts w:ascii="Courier New" w:hAnsi="Courier New" w:cs="Courier New" w:hint="default"/>
+      </w:rPr>
+    </w:lvl>
+    <w:lvl w:ilvl="8" w:tplc="040C0005" w:tentative="1">
+      <w:start w:val="1"/>
+      <w:numFmt w:val="bullet"/>
+      <w:lvlText w:val=""/>
+      <w:lvlJc w:val="left"/>
+      <w:pPr>
+        <w:ind w:left="6480" w:hanging="360"/>
+      </w:pPr>
+      <w:rPr>
+        <w:rFonts w:ascii="Wingdings" w:hAnsi="Wingdings" w:hint="default"/>
+      </w:rPr>
+    </w:lvl>
+  </w:abstractNum>
+  <w:abstractNum w:abstractNumId="1" w15:restartNumberingAfterBreak="0">
     <w:nsid w:val="39566996"/>
     <w:multiLevelType w:val="hybridMultilevel"/>
     <w:tmpl w:val="3FB0D11A"/>
@@ -602,7 +2408,7 @@
       </w:rPr>
     </w:lvl>
   </w:abstractNum>
-  <w:abstractNum w:abstractNumId="1" w15:restartNumberingAfterBreak="0">
+  <w:abstractNum w:abstractNumId="2" w15:restartNumberingAfterBreak="0">
     <w:nsid w:val="55E4447B"/>
     <w:multiLevelType w:val="hybridMultilevel"/>
     <w:tmpl w:val="1A405A62"/>
@@ -715,10 +2521,13 @@
     </w:lvl>
   </w:abstractNum>
   <w:num w:numId="1">
-    <w:abstractNumId w:val="0"/>
+    <w:abstractNumId w:val="1"/>
   </w:num>
   <w:num w:numId="2">
-    <w:abstractNumId w:val="1"/>
+    <w:abstractNumId w:val="2"/>
+  </w:num>
+  <w:num w:numId="3">
+    <w:abstractNumId w:val="0"/>
   </w:num>
 </w:numbering>
 </file>
@@ -1125,7 +2934,6 @@
   <w:style w:type="character" w:default="1" w:styleId="Policepardfaut">
     <w:name w:val="Default Paragraph Font"/>
     <w:uiPriority w:val="1"/>
-    <w:semiHidden/>
     <w:unhideWhenUsed/>
   </w:style>
   <w:style w:type="table" w:default="1" w:styleId="TableauNormal">
@@ -1159,6 +2967,50 @@
       <w:ind w:left="720"/>
       <w:contextualSpacing/>
     </w:pPr>
+  </w:style>
+  <w:style w:type="paragraph" w:styleId="En-tte">
+    <w:name w:val="header"/>
+    <w:basedOn w:val="Normal"/>
+    <w:link w:val="En-tteCar"/>
+    <w:uiPriority w:val="99"/>
+    <w:unhideWhenUsed/>
+    <w:rsid w:val="0084632B"/>
+    <w:pPr>
+      <w:tabs>
+        <w:tab w:val="center" w:pos="4536"/>
+        <w:tab w:val="right" w:pos="9072"/>
+      </w:tabs>
+      <w:spacing w:after="0" w:line="240" w:lineRule="auto"/>
+    </w:pPr>
+  </w:style>
+  <w:style w:type="character" w:customStyle="1" w:styleId="En-tteCar">
+    <w:name w:val="En-tête Car"/>
+    <w:basedOn w:val="Policepardfaut"/>
+    <w:link w:val="En-tte"/>
+    <w:uiPriority w:val="99"/>
+    <w:rsid w:val="0084632B"/>
+  </w:style>
+  <w:style w:type="paragraph" w:styleId="Pieddepage">
+    <w:name w:val="footer"/>
+    <w:basedOn w:val="Normal"/>
+    <w:link w:val="PieddepageCar"/>
+    <w:uiPriority w:val="99"/>
+    <w:unhideWhenUsed/>
+    <w:rsid w:val="0084632B"/>
+    <w:pPr>
+      <w:tabs>
+        <w:tab w:val="center" w:pos="4536"/>
+        <w:tab w:val="right" w:pos="9072"/>
+      </w:tabs>
+      <w:spacing w:after="0" w:line="240" w:lineRule="auto"/>
+    </w:pPr>
+  </w:style>
+  <w:style w:type="character" w:customStyle="1" w:styleId="PieddepageCar">
+    <w:name w:val="Pied de page Car"/>
+    <w:basedOn w:val="Policepardfaut"/>
+    <w:link w:val="Pieddepage"/>
+    <w:uiPriority w:val="99"/>
+    <w:rsid w:val="0084632B"/>
   </w:style>
 </w:styles>
 </file>
@@ -1456,4 +3308,16 @@
     </a:ext>
   </a:extLst>
 </a:theme>
+</file>
+
+<file path=customXml/item1.xml><?xml version="1.0" encoding="utf-8"?>
+<b:Sources xmlns:b="http://schemas.openxmlformats.org/officeDocument/2006/bibliography" xmlns="http://schemas.openxmlformats.org/officeDocument/2006/bibliography" SelectedStyle="\APASixthEditionOfficeOnline.xsl" StyleName="APA" Version="6"/>
+</file>
+
+<file path=customXml/itemProps1.xml><?xml version="1.0" encoding="utf-8"?>
+<ds:datastoreItem xmlns:ds="http://schemas.openxmlformats.org/officeDocument/2006/customXml" ds:itemID="{1F49E739-331B-4539-85BC-4D19C8786EA3}">
+  <ds:schemaRefs>
+    <ds:schemaRef ds:uri="http://schemas.openxmlformats.org/officeDocument/2006/bibliography"/>
+  </ds:schemaRefs>
+</ds:datastoreItem>
 </file>
</xml_diff>

<commit_message>
Update rapport + RaceManagementLayout : team box et onglets
</commit_message>
<xml_diff>
--- a/RapportProjet.docx
+++ b/RapportProjet.docx
@@ -313,7 +313,6 @@
           <w:bCs/>
           <w:sz w:val="40"/>
           <w:szCs w:val="40"/>
-          <w:lang w:val="en-US"/>
         </w:rPr>
       </w:pPr>
       <w:r>
@@ -323,7 +322,6 @@
           <w:bCs/>
           <w:sz w:val="40"/>
           <w:szCs w:val="40"/>
-          <w:lang w:val="en-US"/>
         </w:rPr>
         <w:t>-</w:t>
       </w:r>
@@ -338,7 +336,6 @@
           <w:sz w:val="40"/>
           <w:szCs w:val="40"/>
           <w:u w:val="single"/>
-          <w:lang w:val="en-US"/>
         </w:rPr>
       </w:pPr>
       <w:r>
@@ -349,7 +346,6 @@
           <w:sz w:val="40"/>
           <w:szCs w:val="40"/>
           <w:u w:val="single"/>
-          <w:lang w:val="en-US"/>
         </w:rPr>
         <w:t>APPLI F1 RACE</w:t>
       </w:r>
@@ -364,101 +360,93 @@
           <w:sz w:val="28"/>
           <w:szCs w:val="28"/>
           <w:u w:val="single"/>
-          <w:lang w:val="en-US"/>
-        </w:rPr>
-      </w:pPr>
-    </w:p>
-    <w:p>
-      <w:pPr>
-        <w:jc w:val="center"/>
-        <w:rPr>
-          <w:rFonts w:ascii="Arial" w:hAnsi="Arial" w:cs="Arial"/>
-          <w:b/>
-          <w:bCs/>
-          <w:sz w:val="28"/>
-          <w:szCs w:val="28"/>
-          <w:u w:val="single"/>
-          <w:lang w:val="en-US"/>
-        </w:rPr>
-      </w:pPr>
-    </w:p>
-    <w:p>
-      <w:pPr>
-        <w:jc w:val="center"/>
-        <w:rPr>
-          <w:rFonts w:ascii="Arial" w:hAnsi="Arial" w:cs="Arial"/>
-          <w:b/>
-          <w:bCs/>
-          <w:sz w:val="28"/>
-          <w:szCs w:val="28"/>
-          <w:u w:val="single"/>
-          <w:lang w:val="en-US"/>
-        </w:rPr>
-      </w:pPr>
-    </w:p>
-    <w:p>
-      <w:pPr>
-        <w:jc w:val="center"/>
-        <w:rPr>
-          <w:rFonts w:ascii="Arial" w:hAnsi="Arial" w:cs="Arial"/>
-          <w:b/>
-          <w:bCs/>
-          <w:sz w:val="28"/>
-          <w:szCs w:val="28"/>
-          <w:u w:val="single"/>
-          <w:lang w:val="en-US"/>
-        </w:rPr>
-      </w:pPr>
-    </w:p>
-    <w:p>
-      <w:pPr>
-        <w:jc w:val="center"/>
-        <w:rPr>
-          <w:rFonts w:ascii="Arial" w:hAnsi="Arial" w:cs="Arial"/>
-          <w:b/>
-          <w:bCs/>
-          <w:sz w:val="28"/>
-          <w:szCs w:val="28"/>
-          <w:u w:val="single"/>
-          <w:lang w:val="en-US"/>
-        </w:rPr>
-      </w:pPr>
-    </w:p>
-    <w:p>
-      <w:pPr>
-        <w:jc w:val="center"/>
-        <w:rPr>
-          <w:rFonts w:ascii="Arial" w:hAnsi="Arial" w:cs="Arial"/>
-          <w:b/>
-          <w:bCs/>
-          <w:sz w:val="28"/>
-          <w:szCs w:val="28"/>
-          <w:u w:val="single"/>
-          <w:lang w:val="en-US"/>
-        </w:rPr>
-      </w:pPr>
-    </w:p>
-    <w:p>
-      <w:pPr>
-        <w:rPr>
-          <w:rFonts w:ascii="Arial" w:hAnsi="Arial" w:cs="Arial"/>
-          <w:b/>
-          <w:bCs/>
-          <w:sz w:val="28"/>
-          <w:szCs w:val="28"/>
-          <w:u w:val="single"/>
-          <w:lang w:val="en-US"/>
-        </w:rPr>
-      </w:pPr>
-      <w:r>
-        <w:rPr>
-          <w:rFonts w:ascii="Arial" w:hAnsi="Arial" w:cs="Arial"/>
-          <w:b/>
-          <w:bCs/>
-          <w:sz w:val="28"/>
-          <w:szCs w:val="28"/>
-          <w:u w:val="single"/>
-          <w:lang w:val="en-US"/>
+        </w:rPr>
+      </w:pPr>
+    </w:p>
+    <w:p>
+      <w:pPr>
+        <w:jc w:val="center"/>
+        <w:rPr>
+          <w:rFonts w:ascii="Arial" w:hAnsi="Arial" w:cs="Arial"/>
+          <w:b/>
+          <w:bCs/>
+          <w:sz w:val="28"/>
+          <w:szCs w:val="28"/>
+          <w:u w:val="single"/>
+        </w:rPr>
+      </w:pPr>
+    </w:p>
+    <w:p>
+      <w:pPr>
+        <w:jc w:val="center"/>
+        <w:rPr>
+          <w:rFonts w:ascii="Arial" w:hAnsi="Arial" w:cs="Arial"/>
+          <w:b/>
+          <w:bCs/>
+          <w:sz w:val="28"/>
+          <w:szCs w:val="28"/>
+          <w:u w:val="single"/>
+        </w:rPr>
+      </w:pPr>
+    </w:p>
+    <w:p>
+      <w:pPr>
+        <w:jc w:val="center"/>
+        <w:rPr>
+          <w:rFonts w:ascii="Arial" w:hAnsi="Arial" w:cs="Arial"/>
+          <w:b/>
+          <w:bCs/>
+          <w:sz w:val="28"/>
+          <w:szCs w:val="28"/>
+          <w:u w:val="single"/>
+        </w:rPr>
+      </w:pPr>
+    </w:p>
+    <w:p>
+      <w:pPr>
+        <w:jc w:val="center"/>
+        <w:rPr>
+          <w:rFonts w:ascii="Arial" w:hAnsi="Arial" w:cs="Arial"/>
+          <w:b/>
+          <w:bCs/>
+          <w:sz w:val="28"/>
+          <w:szCs w:val="28"/>
+          <w:u w:val="single"/>
+        </w:rPr>
+      </w:pPr>
+    </w:p>
+    <w:p>
+      <w:pPr>
+        <w:jc w:val="center"/>
+        <w:rPr>
+          <w:rFonts w:ascii="Arial" w:hAnsi="Arial" w:cs="Arial"/>
+          <w:b/>
+          <w:bCs/>
+          <w:sz w:val="28"/>
+          <w:szCs w:val="28"/>
+          <w:u w:val="single"/>
+        </w:rPr>
+      </w:pPr>
+    </w:p>
+    <w:p>
+      <w:pPr>
+        <w:rPr>
+          <w:rFonts w:ascii="Arial" w:hAnsi="Arial" w:cs="Arial"/>
+          <w:b/>
+          <w:bCs/>
+          <w:sz w:val="28"/>
+          <w:szCs w:val="28"/>
+          <w:u w:val="single"/>
+        </w:rPr>
+      </w:pPr>
+      <w:r>
+        <w:rPr>
+          <w:rFonts w:ascii="Arial" w:hAnsi="Arial" w:cs="Arial"/>
+          <w:b/>
+          <w:bCs/>
+          <w:sz w:val="28"/>
+          <w:szCs w:val="28"/>
+          <w:u w:val="single"/>
         </w:rPr>
         <w:br/>
       </w:r>
@@ -473,44 +461,40 @@
           <w:sz w:val="28"/>
           <w:szCs w:val="28"/>
           <w:u w:val="single"/>
-          <w:lang w:val="en-US"/>
-        </w:rPr>
-      </w:pPr>
-    </w:p>
-    <w:p>
-      <w:pPr>
-        <w:rPr>
-          <w:rFonts w:ascii="Arial" w:hAnsi="Arial" w:cs="Arial"/>
-          <w:b/>
-          <w:bCs/>
-          <w:sz w:val="28"/>
-          <w:szCs w:val="28"/>
-          <w:u w:val="single"/>
-          <w:lang w:val="en-US"/>
-        </w:rPr>
-      </w:pPr>
-    </w:p>
-    <w:p>
-      <w:pPr>
-        <w:rPr>
-          <w:rFonts w:ascii="Arial" w:hAnsi="Arial" w:cs="Arial"/>
-          <w:b/>
-          <w:bCs/>
-          <w:sz w:val="28"/>
-          <w:szCs w:val="28"/>
-          <w:u w:val="single"/>
-          <w:lang w:val="en-US"/>
-        </w:rPr>
-      </w:pPr>
-      <w:r>
-        <w:rPr>
-          <w:rFonts w:ascii="Arial" w:hAnsi="Arial" w:cs="Arial"/>
-          <w:b/>
-          <w:bCs/>
-          <w:sz w:val="28"/>
-          <w:szCs w:val="28"/>
-          <w:u w:val="single"/>
-          <w:lang w:val="en-US"/>
+        </w:rPr>
+      </w:pPr>
+    </w:p>
+    <w:p>
+      <w:pPr>
+        <w:rPr>
+          <w:rFonts w:ascii="Arial" w:hAnsi="Arial" w:cs="Arial"/>
+          <w:b/>
+          <w:bCs/>
+          <w:sz w:val="28"/>
+          <w:szCs w:val="28"/>
+          <w:u w:val="single"/>
+        </w:rPr>
+      </w:pPr>
+    </w:p>
+    <w:p>
+      <w:pPr>
+        <w:rPr>
+          <w:rFonts w:ascii="Arial" w:hAnsi="Arial" w:cs="Arial"/>
+          <w:b/>
+          <w:bCs/>
+          <w:sz w:val="28"/>
+          <w:szCs w:val="28"/>
+          <w:u w:val="single"/>
+        </w:rPr>
+      </w:pPr>
+      <w:r>
+        <w:rPr>
+          <w:rFonts w:ascii="Arial" w:hAnsi="Arial" w:cs="Arial"/>
+          <w:b/>
+          <w:bCs/>
+          <w:sz w:val="28"/>
+          <w:szCs w:val="28"/>
+          <w:u w:val="single"/>
         </w:rPr>
         <w:br/>
       </w:r>
@@ -747,23 +731,7 @@
           <w:sz w:val="28"/>
           <w:szCs w:val="28"/>
         </w:rPr>
-        <w:t xml:space="preserve">       </w:t>
-      </w:r>
-      <w:r>
-        <w:rPr>
-          <w:rFonts w:ascii="Arial" w:hAnsi="Arial" w:cs="Arial"/>
-          <w:sz w:val="28"/>
-          <w:szCs w:val="28"/>
-        </w:rPr>
-        <w:t>BRISSET Fabien</w:t>
-      </w:r>
-      <w:r>
-        <w:rPr>
-          <w:rFonts w:ascii="Arial" w:hAnsi="Arial" w:cs="Arial"/>
-          <w:sz w:val="28"/>
-          <w:szCs w:val="28"/>
-        </w:rPr>
-        <w:t xml:space="preserve"> PALERMO Enzo</w:t>
+        <w:t xml:space="preserve">       BRISSET Fabien PALERMO Enzo</w:t>
       </w:r>
       <w:r>
         <w:rPr>
@@ -835,15 +803,7 @@
           <w:sz w:val="28"/>
           <w:szCs w:val="28"/>
         </w:rPr>
-        <w:t xml:space="preserve">         </w:t>
-      </w:r>
-      <w:r>
-        <w:rPr>
-          <w:rFonts w:ascii="Arial" w:hAnsi="Arial" w:cs="Arial"/>
-          <w:sz w:val="28"/>
-          <w:szCs w:val="28"/>
-        </w:rPr>
-        <w:t>ROMET Pierre</w:t>
+        <w:t xml:space="preserve">         ROMET Pierre</w:t>
       </w:r>
     </w:p>
     <w:p>
@@ -1914,7 +1874,23 @@
           <w:szCs w:val="24"/>
         </w:rPr>
         <w:br/>
-        <w:t>Chrono, visualisation du circuit, (change selon l’atelier), accès aux classements (par équipes/individuels), accès au fiches des coureurs/équipes depuis le classement(avec résultat, niveau, équipe pour les coureurs et résultat, niveau total, coureurs pour les équipes)…..</w:t>
+        <w:t>Chrono, visualisation du circuit</w:t>
+      </w:r>
+      <w:r>
+        <w:rPr>
+          <w:rFonts w:ascii="Arial" w:hAnsi="Arial" w:cs="Arial"/>
+          <w:sz w:val="24"/>
+          <w:szCs w:val="24"/>
+        </w:rPr>
+        <w:t xml:space="preserve"> </w:t>
+      </w:r>
+      <w:r>
+        <w:rPr>
+          <w:rFonts w:ascii="Arial" w:hAnsi="Arial" w:cs="Arial"/>
+          <w:sz w:val="24"/>
+          <w:szCs w:val="24"/>
+        </w:rPr>
+        <w:t>(change selon l’atelier), accès aux classements (par équipes/individuels), accès au fiches des coureurs/équipes depuis le classement(avec résultat, niveau, équipe pour les coureurs et résultat, niveau total, coureurs pour les équipes)…..</w:t>
       </w:r>
     </w:p>
     <w:p>
@@ -1972,29 +1948,537 @@
       <w:r>
         <w:rPr>
           <w:rFonts w:ascii="Arial" w:hAnsi="Arial" w:cs="Arial"/>
-          <w:sz w:val="24"/>
-          <w:szCs w:val="24"/>
-        </w:rPr>
-        <w:t>Ecran présentation (Bouton création course) -&gt;  Création course (date, heure : préremplir les infos au moment de laffichage, nom) -&gt; Ajout des participants (Nom, prénom, niveau) -&gt; (génération des équipes) -&gt;  Ordre de passage des équipes + ordre de passage des coureurs -&gt; Ecran de gestion de la course (chrono etc)</w:t>
-      </w:r>
-    </w:p>
-    <w:p>
-      <w:pPr>
-        <w:rPr>
-          <w:rFonts w:ascii="Arial" w:hAnsi="Arial" w:cs="Arial"/>
-          <w:sz w:val="24"/>
-          <w:szCs w:val="24"/>
-        </w:rPr>
-      </w:pPr>
-    </w:p>
-    <w:p>
-      <w:r>
-        <w:rPr>
-          <w:rFonts w:ascii="Arial" w:hAnsi="Arial" w:cs="Arial"/>
-          <w:sz w:val="28"/>
-          <w:szCs w:val="28"/>
-          <w:u w:val="single"/>
-        </w:rPr>
+          <w:b/>
+          <w:bCs/>
+          <w:sz w:val="24"/>
+          <w:szCs w:val="24"/>
+        </w:rPr>
+        <w:t>Ecran présentation</w:t>
+      </w:r>
+      <w:r>
+        <w:rPr>
+          <w:rFonts w:ascii="Arial" w:hAnsi="Arial" w:cs="Arial"/>
+          <w:b/>
+          <w:bCs/>
+          <w:sz w:val="24"/>
+          <w:szCs w:val="24"/>
+        </w:rPr>
+        <w:t xml:space="preserve"> :</w:t>
+      </w:r>
+      <w:r>
+        <w:rPr>
+          <w:rFonts w:ascii="Arial" w:hAnsi="Arial" w:cs="Arial"/>
+          <w:sz w:val="24"/>
+          <w:szCs w:val="24"/>
+        </w:rPr>
+        <w:br/>
+        <w:t>-</w:t>
+      </w:r>
+      <w:r>
+        <w:rPr>
+          <w:rFonts w:ascii="Arial" w:hAnsi="Arial" w:cs="Arial"/>
+          <w:sz w:val="24"/>
+          <w:szCs w:val="24"/>
+        </w:rPr>
+        <w:t xml:space="preserve"> Bouton création course</w:t>
+      </w:r>
+    </w:p>
+    <w:p>
+      <w:pPr>
+        <w:rPr>
+          <w:rFonts w:ascii="Arial" w:hAnsi="Arial" w:cs="Arial"/>
+          <w:sz w:val="24"/>
+          <w:szCs w:val="24"/>
+        </w:rPr>
+      </w:pPr>
+      <w:r>
+        <w:rPr>
+          <w:rFonts w:ascii="Arial" w:hAnsi="Arial" w:cs="Arial"/>
+          <w:b/>
+          <w:bCs/>
+          <w:sz w:val="24"/>
+          <w:szCs w:val="24"/>
+        </w:rPr>
+        <w:t xml:space="preserve">Création course </w:t>
+      </w:r>
+      <w:r>
+        <w:rPr>
+          <w:rFonts w:ascii="Arial" w:hAnsi="Arial" w:cs="Arial"/>
+          <w:b/>
+          <w:bCs/>
+          <w:sz w:val="24"/>
+          <w:szCs w:val="24"/>
+        </w:rPr>
+        <w:t>:</w:t>
+      </w:r>
+      <w:r>
+        <w:rPr>
+          <w:rFonts w:ascii="Arial" w:hAnsi="Arial" w:cs="Arial"/>
+          <w:sz w:val="24"/>
+          <w:szCs w:val="24"/>
+        </w:rPr>
+        <w:br/>
+        <w:t xml:space="preserve">- </w:t>
+      </w:r>
+      <w:r>
+        <w:rPr>
+          <w:rFonts w:ascii="Arial" w:hAnsi="Arial" w:cs="Arial"/>
+          <w:sz w:val="24"/>
+          <w:szCs w:val="24"/>
+        </w:rPr>
+        <w:t>dat</w:t>
+      </w:r>
+      <w:r>
+        <w:rPr>
+          <w:rFonts w:ascii="Arial" w:hAnsi="Arial" w:cs="Arial"/>
+          <w:sz w:val="24"/>
+          <w:szCs w:val="24"/>
+        </w:rPr>
+        <w:t xml:space="preserve">e </w:t>
+      </w:r>
+      <w:r>
+        <w:rPr>
+          <w:rFonts w:ascii="Arial" w:hAnsi="Arial" w:cs="Arial"/>
+          <w:sz w:val="24"/>
+          <w:szCs w:val="24"/>
+        </w:rPr>
+        <w:t>: préremplir les infos au moment de laffichage</w:t>
+      </w:r>
+      <w:r>
+        <w:rPr>
+          <w:rFonts w:ascii="Arial" w:hAnsi="Arial" w:cs="Arial"/>
+          <w:sz w:val="24"/>
+          <w:szCs w:val="24"/>
+        </w:rPr>
+        <w:br/>
+        <w:t xml:space="preserve">- </w:t>
+      </w:r>
+      <w:r>
+        <w:rPr>
+          <w:rFonts w:ascii="Arial" w:hAnsi="Arial" w:cs="Arial"/>
+          <w:sz w:val="24"/>
+          <w:szCs w:val="24"/>
+        </w:rPr>
+        <w:t>heure : préremplir les infos au moment de laffichage</w:t>
+      </w:r>
+      <w:r>
+        <w:rPr>
+          <w:rFonts w:ascii="Arial" w:hAnsi="Arial" w:cs="Arial"/>
+          <w:sz w:val="24"/>
+          <w:szCs w:val="24"/>
+        </w:rPr>
+        <w:t xml:space="preserve"> </w:t>
+      </w:r>
+      <w:r>
+        <w:rPr>
+          <w:rFonts w:ascii="Arial" w:hAnsi="Arial" w:cs="Arial"/>
+          <w:sz w:val="24"/>
+          <w:szCs w:val="24"/>
+        </w:rPr>
+        <w:br/>
+        <w:t xml:space="preserve">- </w:t>
+      </w:r>
+      <w:r>
+        <w:rPr>
+          <w:rFonts w:ascii="Arial" w:hAnsi="Arial" w:cs="Arial"/>
+          <w:sz w:val="24"/>
+          <w:szCs w:val="24"/>
+        </w:rPr>
+        <w:t>nom</w:t>
+      </w:r>
+      <w:r>
+        <w:rPr>
+          <w:rFonts w:ascii="Arial" w:hAnsi="Arial" w:cs="Arial"/>
+          <w:sz w:val="24"/>
+          <w:szCs w:val="24"/>
+        </w:rPr>
+        <w:t xml:space="preserve"> : non obligatoire ? (Identification par la date sinon)</w:t>
+      </w:r>
+    </w:p>
+    <w:p>
+      <w:pPr>
+        <w:rPr>
+          <w:rFonts w:ascii="Arial" w:hAnsi="Arial" w:cs="Arial"/>
+          <w:sz w:val="24"/>
+          <w:szCs w:val="24"/>
+        </w:rPr>
+      </w:pPr>
+      <w:r>
+        <w:rPr>
+          <w:rFonts w:ascii="Arial" w:hAnsi="Arial" w:cs="Arial"/>
+          <w:b/>
+          <w:bCs/>
+          <w:sz w:val="24"/>
+          <w:szCs w:val="24"/>
+        </w:rPr>
+        <w:t>Création</w:t>
+      </w:r>
+      <w:r>
+        <w:rPr>
+          <w:rFonts w:ascii="Arial" w:hAnsi="Arial" w:cs="Arial"/>
+          <w:b/>
+          <w:bCs/>
+          <w:sz w:val="24"/>
+          <w:szCs w:val="24"/>
+        </w:rPr>
+        <w:t xml:space="preserve"> des participants </w:t>
+      </w:r>
+      <w:r>
+        <w:rPr>
+          <w:rFonts w:ascii="Arial" w:hAnsi="Arial" w:cs="Arial"/>
+          <w:b/>
+          <w:bCs/>
+          <w:sz w:val="24"/>
+          <w:szCs w:val="24"/>
+        </w:rPr>
+        <w:t>:</w:t>
+      </w:r>
+      <w:r>
+        <w:rPr>
+          <w:rFonts w:ascii="Arial" w:hAnsi="Arial" w:cs="Arial"/>
+          <w:sz w:val="24"/>
+          <w:szCs w:val="24"/>
+        </w:rPr>
+        <w:br/>
+        <w:t xml:space="preserve">- </w:t>
+      </w:r>
+      <w:r>
+        <w:rPr>
+          <w:rFonts w:ascii="Arial" w:hAnsi="Arial" w:cs="Arial"/>
+          <w:sz w:val="24"/>
+          <w:szCs w:val="24"/>
+        </w:rPr>
+        <w:t>Nom</w:t>
+      </w:r>
+      <w:r>
+        <w:rPr>
+          <w:rFonts w:ascii="Arial" w:hAnsi="Arial" w:cs="Arial"/>
+          <w:sz w:val="24"/>
+          <w:szCs w:val="24"/>
+        </w:rPr>
+        <w:br/>
+        <w:t xml:space="preserve">- </w:t>
+      </w:r>
+      <w:r>
+        <w:rPr>
+          <w:rFonts w:ascii="Arial" w:hAnsi="Arial" w:cs="Arial"/>
+          <w:sz w:val="24"/>
+          <w:szCs w:val="24"/>
+        </w:rPr>
+        <w:t>prénom</w:t>
+      </w:r>
+      <w:r>
+        <w:rPr>
+          <w:rFonts w:ascii="Arial" w:hAnsi="Arial" w:cs="Arial"/>
+          <w:sz w:val="24"/>
+          <w:szCs w:val="24"/>
+        </w:rPr>
+        <w:br/>
+        <w:t xml:space="preserve">- </w:t>
+      </w:r>
+      <w:r>
+        <w:rPr>
+          <w:rFonts w:ascii="Arial" w:hAnsi="Arial" w:cs="Arial"/>
+          <w:sz w:val="24"/>
+          <w:szCs w:val="24"/>
+        </w:rPr>
+        <w:t>niveau</w:t>
+      </w:r>
+    </w:p>
+    <w:p>
+      <w:pPr>
+        <w:rPr>
+          <w:rFonts w:ascii="Arial" w:hAnsi="Arial" w:cs="Arial"/>
+          <w:sz w:val="24"/>
+          <w:szCs w:val="24"/>
+        </w:rPr>
+      </w:pPr>
+      <w:r>
+        <w:rPr>
+          <w:rFonts w:ascii="Arial" w:hAnsi="Arial" w:cs="Arial"/>
+          <w:sz w:val="24"/>
+          <w:szCs w:val="24"/>
+        </w:rPr>
+        <w:t>(G</w:t>
+      </w:r>
+      <w:r>
+        <w:rPr>
+          <w:rFonts w:ascii="Arial" w:hAnsi="Arial" w:cs="Arial"/>
+          <w:sz w:val="24"/>
+          <w:szCs w:val="24"/>
+        </w:rPr>
+        <w:t>énération des équipes</w:t>
+      </w:r>
+      <w:r>
+        <w:rPr>
+          <w:rFonts w:ascii="Arial" w:hAnsi="Arial" w:cs="Arial"/>
+          <w:sz w:val="24"/>
+          <w:szCs w:val="24"/>
+        </w:rPr>
+        <w:t>, si trop long ajouter un petit écran de chargement</w:t>
+      </w:r>
+      <w:r>
+        <w:rPr>
+          <w:rFonts w:ascii="Arial" w:hAnsi="Arial" w:cs="Arial"/>
+          <w:sz w:val="24"/>
+          <w:szCs w:val="24"/>
+        </w:rPr>
+        <w:t>)</w:t>
+      </w:r>
+    </w:p>
+    <w:p>
+      <w:pPr>
+        <w:rPr>
+          <w:rFonts w:ascii="Arial" w:hAnsi="Arial" w:cs="Arial"/>
+          <w:sz w:val="24"/>
+          <w:szCs w:val="24"/>
+        </w:rPr>
+      </w:pPr>
+      <w:r>
+        <w:rPr>
+          <w:rFonts w:ascii="Arial" w:hAnsi="Arial" w:cs="Arial"/>
+          <w:b/>
+          <w:bCs/>
+          <w:sz w:val="24"/>
+          <w:szCs w:val="24"/>
+        </w:rPr>
+        <w:t>Set orders :</w:t>
+      </w:r>
+      <w:r>
+        <w:rPr>
+          <w:rFonts w:ascii="Arial" w:hAnsi="Arial" w:cs="Arial"/>
+          <w:sz w:val="24"/>
+          <w:szCs w:val="24"/>
+        </w:rPr>
+        <w:br/>
+        <w:t xml:space="preserve">- </w:t>
+      </w:r>
+      <w:r>
+        <w:rPr>
+          <w:rFonts w:ascii="Arial" w:hAnsi="Arial" w:cs="Arial"/>
+          <w:sz w:val="24"/>
+          <w:szCs w:val="24"/>
+        </w:rPr>
+        <w:t>Ordre de passage des équipes</w:t>
+      </w:r>
+      <w:r>
+        <w:rPr>
+          <w:rFonts w:ascii="Arial" w:hAnsi="Arial" w:cs="Arial"/>
+          <w:sz w:val="24"/>
+          <w:szCs w:val="24"/>
+        </w:rPr>
+        <w:br/>
+        <w:t>- O</w:t>
+      </w:r>
+      <w:r>
+        <w:rPr>
+          <w:rFonts w:ascii="Arial" w:hAnsi="Arial" w:cs="Arial"/>
+          <w:sz w:val="24"/>
+          <w:szCs w:val="24"/>
+        </w:rPr>
+        <w:t>rdre de passage des coureurs</w:t>
+      </w:r>
+      <w:r>
+        <w:rPr>
+          <w:rFonts w:ascii="Arial" w:hAnsi="Arial" w:cs="Arial"/>
+          <w:sz w:val="24"/>
+          <w:szCs w:val="24"/>
+        </w:rPr>
+        <w:t xml:space="preserve"> dans une équipe</w:t>
+      </w:r>
+    </w:p>
+    <w:p>
+      <w:pPr>
+        <w:rPr>
+          <w:rFonts w:ascii="Arial" w:hAnsi="Arial" w:cs="Arial"/>
+          <w:sz w:val="24"/>
+          <w:szCs w:val="24"/>
+        </w:rPr>
+      </w:pPr>
+      <w:r>
+        <w:rPr>
+          <w:rFonts w:ascii="Arial" w:hAnsi="Arial" w:cs="Arial"/>
+          <w:b/>
+          <w:bCs/>
+          <w:sz w:val="24"/>
+          <w:szCs w:val="24"/>
+        </w:rPr>
+        <w:t>Ecran de gestion de la course</w:t>
+      </w:r>
+      <w:r>
+        <w:rPr>
+          <w:rFonts w:ascii="Arial" w:hAnsi="Arial" w:cs="Arial"/>
+          <w:b/>
+          <w:bCs/>
+          <w:sz w:val="24"/>
+          <w:szCs w:val="24"/>
+        </w:rPr>
+        <w:t xml:space="preserve"> :</w:t>
+      </w:r>
+      <w:r>
+        <w:rPr>
+          <w:rFonts w:ascii="Arial" w:hAnsi="Arial" w:cs="Arial"/>
+          <w:sz w:val="24"/>
+          <w:szCs w:val="24"/>
+        </w:rPr>
+        <w:br/>
+        <w:t>- Onglet Gestion course :</w:t>
+      </w:r>
+      <w:r>
+        <w:rPr>
+          <w:rFonts w:ascii="Arial" w:hAnsi="Arial" w:cs="Arial"/>
+          <w:sz w:val="24"/>
+          <w:szCs w:val="24"/>
+        </w:rPr>
+        <w:br/>
+        <w:t xml:space="preserve">      - Ch</w:t>
+      </w:r>
+      <w:r>
+        <w:rPr>
+          <w:rFonts w:ascii="Arial" w:hAnsi="Arial" w:cs="Arial"/>
+          <w:sz w:val="24"/>
+          <w:szCs w:val="24"/>
+        </w:rPr>
+        <w:t>rono</w:t>
+      </w:r>
+      <w:r>
+        <w:rPr>
+          <w:rFonts w:ascii="Arial" w:hAnsi="Arial" w:cs="Arial"/>
+          <w:sz w:val="24"/>
+          <w:szCs w:val="24"/>
+        </w:rPr>
+        <w:t xml:space="preserve"> général de la course : du premier départ à la dernière arrivée</w:t>
+      </w:r>
+      <w:r>
+        <w:rPr>
+          <w:rFonts w:ascii="Arial" w:hAnsi="Arial" w:cs="Arial"/>
+          <w:sz w:val="24"/>
+          <w:szCs w:val="24"/>
+        </w:rPr>
+        <w:br/>
+        <w:t xml:space="preserve">       (Ajouter une note : le chrono débutera dès le premier départ)</w:t>
+      </w:r>
+      <w:r>
+        <w:rPr>
+          <w:rFonts w:ascii="Arial" w:hAnsi="Arial" w:cs="Arial"/>
+          <w:sz w:val="24"/>
+          <w:szCs w:val="24"/>
+        </w:rPr>
+        <w:br/>
+        <w:t xml:space="preserve">      - Team boxes : Num d'équipe, nom coureur, atelier en cours, chrono de l'équipe</w:t>
+      </w:r>
+      <w:r>
+        <w:rPr>
+          <w:rFonts w:ascii="Arial" w:hAnsi="Arial" w:cs="Arial"/>
+          <w:sz w:val="24"/>
+          <w:szCs w:val="24"/>
+        </w:rPr>
+        <w:br/>
+        <w:t>- Onglet Classement :</w:t>
+      </w:r>
+      <w:r>
+        <w:rPr>
+          <w:rFonts w:ascii="Arial" w:hAnsi="Arial" w:cs="Arial"/>
+          <w:sz w:val="24"/>
+          <w:szCs w:val="24"/>
+        </w:rPr>
+        <w:br/>
+        <w:t xml:space="preserve">      - Accès au classement par team en direct (Par temps total)</w:t>
+      </w:r>
+      <w:r>
+        <w:rPr>
+          <w:rFonts w:ascii="Arial" w:hAnsi="Arial" w:cs="Arial"/>
+          <w:sz w:val="24"/>
+          <w:szCs w:val="24"/>
+        </w:rPr>
+        <w:br/>
+        <w:t xml:space="preserve">      - Accès au classement par coureur en direct (Par temps </w:t>
+      </w:r>
+      <w:r>
+        <w:rPr>
+          <w:rFonts w:ascii="Arial" w:hAnsi="Arial" w:cs="Arial"/>
+          <w:sz w:val="24"/>
+          <w:szCs w:val="24"/>
+        </w:rPr>
+        <w:t>de cycle) (+ possibilité de voir le classement par atelier ?)</w:t>
+      </w:r>
+      <w:r>
+        <w:rPr>
+          <w:rFonts w:ascii="Arial" w:hAnsi="Arial" w:cs="Arial"/>
+          <w:sz w:val="24"/>
+          <w:szCs w:val="24"/>
+        </w:rPr>
+        <w:br/>
+        <w:t xml:space="preserve">      - Accès aux infos d'une équipe</w:t>
+      </w:r>
+      <w:r>
+        <w:rPr>
+          <w:rFonts w:ascii="Arial" w:hAnsi="Arial" w:cs="Arial"/>
+          <w:sz w:val="24"/>
+          <w:szCs w:val="24"/>
+        </w:rPr>
+        <w:t>/coureurs</w:t>
+      </w:r>
+      <w:r>
+        <w:rPr>
+          <w:rFonts w:ascii="Arial" w:hAnsi="Arial" w:cs="Arial"/>
+          <w:sz w:val="24"/>
+          <w:szCs w:val="24"/>
+        </w:rPr>
+        <w:t xml:space="preserve"> lors du clic </w:t>
+      </w:r>
+      <w:r>
+        <w:rPr>
+          <w:rFonts w:ascii="Arial" w:hAnsi="Arial" w:cs="Arial"/>
+          <w:sz w:val="24"/>
+          <w:szCs w:val="24"/>
+        </w:rPr>
+        <w:t>:</w:t>
+      </w:r>
+      <w:r>
+        <w:rPr>
+          <w:rFonts w:ascii="Arial" w:hAnsi="Arial" w:cs="Arial"/>
+          <w:sz w:val="24"/>
+          <w:szCs w:val="24"/>
+        </w:rPr>
+        <w:br/>
+        <w:t xml:space="preserve">            - Clic équipe (depuis classement équipe) : c</w:t>
+      </w:r>
+      <w:r>
+        <w:rPr>
+          <w:rFonts w:ascii="Arial" w:hAnsi="Arial" w:cs="Arial"/>
+          <w:sz w:val="24"/>
+          <w:szCs w:val="24"/>
+        </w:rPr>
+        <w:t xml:space="preserve">oureurs </w:t>
+      </w:r>
+      <w:r>
+        <w:rPr>
+          <w:rFonts w:ascii="Arial" w:hAnsi="Arial" w:cs="Arial"/>
+          <w:sz w:val="24"/>
+          <w:szCs w:val="24"/>
+        </w:rPr>
+        <w:t>qui la composent + leurs temps par cycle.</w:t>
+      </w:r>
+      <w:r>
+        <w:rPr>
+          <w:rFonts w:ascii="Arial" w:hAnsi="Arial" w:cs="Arial"/>
+          <w:sz w:val="24"/>
+          <w:szCs w:val="24"/>
+        </w:rPr>
+        <w:br/>
+        <w:t xml:space="preserve">            - Clic coureur (depuis classement coureur) : leurs temps par atelier</w:t>
+      </w:r>
+    </w:p>
+    <w:p>
+      <w:r>
+        <w:rPr>
+          <w:rFonts w:ascii="Arial" w:hAnsi="Arial" w:cs="Arial"/>
+          <w:sz w:val="28"/>
+          <w:szCs w:val="28"/>
+          <w:u w:val="single"/>
+        </w:rPr>
+        <w:lastRenderedPageBreak/>
         <w:t>Algo de création des équipes :</w:t>
       </w:r>
       <w:r>
@@ -2125,6 +2609,7 @@
         <w:docPartUnique/>
       </w:docPartObj>
     </w:sdtPr>
+    <w:sdtEndPr/>
     <w:sdtContent>
       <w:p>
         <w:pPr>
@@ -2934,6 +3419,7 @@
   <w:style w:type="character" w:default="1" w:styleId="Policepardfaut">
     <w:name w:val="Default Paragraph Font"/>
     <w:uiPriority w:val="1"/>
+    <w:semiHidden/>
     <w:unhideWhenUsed/>
   </w:style>
   <w:style w:type="table" w:default="1" w:styleId="TableauNormal">

</xml_diff>

<commit_message>
Update RunnerDB functionnality + CreatTeamFragment + Rapport
</commit_message>
<xml_diff>
--- a/RapportProjet.docx
+++ b/RapportProjet.docx
@@ -3757,7 +3757,6 @@
           <w:sz w:val="24"/>
           <w:szCs w:val="24"/>
           <w:u w:val="single"/>
-          <w:lang w:val="en-US"/>
         </w:rPr>
       </w:pPr>
       <w:r>
@@ -3768,9 +3767,107 @@
           <w:sz w:val="24"/>
           <w:szCs w:val="24"/>
           <w:u w:val="single"/>
-          <w:lang w:val="en-US"/>
-        </w:rPr>
-        <w:t>Runners</w:t>
+        </w:rPr>
+        <w:t>Runners db :</w:t>
+      </w:r>
+    </w:p>
+    <w:p>
+      <w:pPr>
+        <w:rPr>
+          <w:rFonts w:ascii="Arial" w:hAnsi="Arial" w:cs="Arial"/>
+          <w:sz w:val="24"/>
+          <w:szCs w:val="24"/>
+        </w:rPr>
+      </w:pPr>
+      <w:r>
+        <w:rPr>
+          <w:rFonts w:ascii="Arial" w:hAnsi="Arial" w:cs="Arial"/>
+          <w:sz w:val="24"/>
+          <w:szCs w:val="24"/>
+        </w:rPr>
+        <w:t>Cette db contiendra les c</w:t>
+      </w:r>
+      <w:r>
+        <w:rPr>
+          <w:rFonts w:ascii="Arial" w:hAnsi="Arial" w:cs="Arial"/>
+          <w:sz w:val="24"/>
+          <w:szCs w:val="24"/>
+        </w:rPr>
+        <w:t>hamps suivants : ID | Nom | Prenom | Niveau | tps 1 | tps 2 | tps 3 | tps 4 | tps 5 | tps cycle</w:t>
+      </w:r>
+      <w:r>
+        <w:rPr>
+          <w:rFonts w:ascii="Arial" w:hAnsi="Arial" w:cs="Arial"/>
+          <w:sz w:val="24"/>
+          <w:szCs w:val="24"/>
+        </w:rPr>
+        <w:br/>
+      </w:r>
+      <w:r>
+        <w:rPr>
+          <w:rFonts w:ascii="Arial" w:hAnsi="Arial" w:cs="Arial"/>
+          <w:sz w:val="24"/>
+          <w:szCs w:val="24"/>
+        </w:rPr>
+        <w:br/>
+        <w:t>Les champs "tps 1…5" et "tps cycle" serviront aux fonctionnalités de classement</w:t>
+      </w:r>
+      <w:r>
+        <w:rPr>
+          <w:rFonts w:ascii="Arial" w:hAnsi="Arial" w:cs="Arial"/>
+          <w:sz w:val="24"/>
+          <w:szCs w:val="24"/>
+        </w:rPr>
+        <w:t>s et d'historique</w:t>
+      </w:r>
+      <w:r>
+        <w:rPr>
+          <w:rFonts w:ascii="Arial" w:hAnsi="Arial" w:cs="Arial"/>
+          <w:sz w:val="24"/>
+          <w:szCs w:val="24"/>
+        </w:rPr>
+        <w:t>. Ils sont initiés à 0</w:t>
+      </w:r>
+      <w:r>
+        <w:rPr>
+          <w:rFonts w:ascii="Arial" w:hAnsi="Arial" w:cs="Arial"/>
+          <w:sz w:val="24"/>
+          <w:szCs w:val="24"/>
+        </w:rPr>
+        <w:t>.</w:t>
+      </w:r>
+    </w:p>
+    <w:p>
+      <w:pPr>
+        <w:rPr>
+          <w:rFonts w:ascii="Arial" w:hAnsi="Arial" w:cs="Arial"/>
+          <w:sz w:val="24"/>
+          <w:szCs w:val="24"/>
+        </w:rPr>
+      </w:pPr>
+      <w:r>
+        <w:rPr>
+          <w:rFonts w:ascii="Arial" w:hAnsi="Arial" w:cs="Arial"/>
+          <w:sz w:val="24"/>
+          <w:szCs w:val="24"/>
+        </w:rPr>
+        <w:t>La db</w:t>
+      </w:r>
+      <w:r>
+        <w:rPr>
+          <w:rFonts w:ascii="Arial" w:hAnsi="Arial" w:cs="Arial"/>
+          <w:sz w:val="24"/>
+          <w:szCs w:val="24"/>
+        </w:rPr>
+        <w:t xml:space="preserve"> sera initié sur l'écran de </w:t>
+      </w:r>
+      <w:r>
+        <w:rPr>
+          <w:rFonts w:ascii="Arial" w:hAnsi="Arial" w:cs="Arial"/>
+          <w:sz w:val="24"/>
+          <w:szCs w:val="24"/>
+        </w:rPr>
+        <w:t>création des participants.</w:t>
       </w:r>
       <w:r>
         <w:rPr>
@@ -3780,11 +3877,12 @@
           <w:sz w:val="24"/>
           <w:szCs w:val="24"/>
           <w:u w:val="single"/>
-          <w:lang w:val="en-US"/>
-        </w:rPr>
-        <w:t xml:space="preserve"> db</w:t>
-      </w:r>
-      <w:r>
+        </w:rPr>
+        <w:br/>
+      </w:r>
+    </w:p>
+    <w:p>
+      <w:pPr>
         <w:rPr>
           <w:rFonts w:ascii="Arial" w:hAnsi="Arial" w:cs="Arial"/>
           <w:i/>
@@ -3792,109 +3890,8 @@
           <w:sz w:val="24"/>
           <w:szCs w:val="24"/>
           <w:u w:val="single"/>
-          <w:lang w:val="en-US"/>
-        </w:rPr>
-        <w:t xml:space="preserve"> :</w:t>
-      </w:r>
-    </w:p>
-    <w:p>
-      <w:pPr>
-        <w:rPr>
-          <w:rFonts w:ascii="Arial" w:hAnsi="Arial" w:cs="Arial"/>
-          <w:sz w:val="24"/>
-          <w:szCs w:val="24"/>
-        </w:rPr>
-      </w:pPr>
-      <w:r>
-        <w:rPr>
-          <w:rFonts w:ascii="Arial" w:hAnsi="Arial" w:cs="Arial"/>
-          <w:sz w:val="24"/>
-          <w:szCs w:val="24"/>
-        </w:rPr>
-        <w:t>Cette db contiendra les c</w:t>
-      </w:r>
-      <w:r>
-        <w:rPr>
-          <w:rFonts w:ascii="Arial" w:hAnsi="Arial" w:cs="Arial"/>
-          <w:sz w:val="24"/>
-          <w:szCs w:val="24"/>
-        </w:rPr>
-        <w:t>hamps suivants : ID | Nom | Prenom | Niveau | tps 1 | tps 2 | tps 3 | tps 4 | tps 5 | tps cycle</w:t>
-      </w:r>
-      <w:r>
-        <w:rPr>
-          <w:rFonts w:ascii="Arial" w:hAnsi="Arial" w:cs="Arial"/>
-          <w:sz w:val="24"/>
-          <w:szCs w:val="24"/>
-        </w:rPr>
-        <w:br/>
-      </w:r>
-      <w:r>
-        <w:rPr>
-          <w:rFonts w:ascii="Arial" w:hAnsi="Arial" w:cs="Arial"/>
-          <w:sz w:val="24"/>
-          <w:szCs w:val="24"/>
-        </w:rPr>
-        <w:br/>
-        <w:t>Les champs "tps 1…5" et "tps cycle" serviront aux fonctionnalités de classement</w:t>
-      </w:r>
-      <w:r>
-        <w:rPr>
-          <w:rFonts w:ascii="Arial" w:hAnsi="Arial" w:cs="Arial"/>
-          <w:sz w:val="24"/>
-          <w:szCs w:val="24"/>
-        </w:rPr>
-        <w:t>s et d'historique</w:t>
-      </w:r>
-      <w:r>
-        <w:rPr>
-          <w:rFonts w:ascii="Arial" w:hAnsi="Arial" w:cs="Arial"/>
-          <w:sz w:val="24"/>
-          <w:szCs w:val="24"/>
-        </w:rPr>
-        <w:t>. Ils sont initiés à 0</w:t>
-      </w:r>
-      <w:r>
-        <w:rPr>
-          <w:rFonts w:ascii="Arial" w:hAnsi="Arial" w:cs="Arial"/>
-          <w:sz w:val="24"/>
-          <w:szCs w:val="24"/>
-        </w:rPr>
-        <w:t>.</w:t>
-      </w:r>
-    </w:p>
-    <w:p>
-      <w:pPr>
-        <w:rPr>
-          <w:rFonts w:ascii="Arial" w:hAnsi="Arial" w:cs="Arial"/>
-          <w:sz w:val="24"/>
-          <w:szCs w:val="24"/>
-        </w:rPr>
-      </w:pPr>
-      <w:r>
-        <w:rPr>
-          <w:rFonts w:ascii="Arial" w:hAnsi="Arial" w:cs="Arial"/>
-          <w:sz w:val="24"/>
-          <w:szCs w:val="24"/>
-        </w:rPr>
-        <w:t>La db</w:t>
-      </w:r>
-      <w:r>
-        <w:rPr>
-          <w:rFonts w:ascii="Arial" w:hAnsi="Arial" w:cs="Arial"/>
-          <w:sz w:val="24"/>
-          <w:szCs w:val="24"/>
-        </w:rPr>
-        <w:t xml:space="preserve"> sera initié sur l'écran de </w:t>
-      </w:r>
-      <w:r>
-        <w:rPr>
-          <w:rFonts w:ascii="Arial" w:hAnsi="Arial" w:cs="Arial"/>
-          <w:sz w:val="24"/>
-          <w:szCs w:val="24"/>
-        </w:rPr>
-        <w:t>création des participants.</w:t>
-      </w:r>
+        </w:rPr>
+      </w:pPr>
       <w:r>
         <w:rPr>
           <w:rFonts w:ascii="Arial" w:hAnsi="Arial" w:cs="Arial"/>
@@ -3904,7 +3901,49 @@
           <w:szCs w:val="24"/>
           <w:u w:val="single"/>
         </w:rPr>
-        <w:br/>
+        <w:t>Teams db :</w:t>
+      </w:r>
+    </w:p>
+    <w:p>
+      <w:pPr>
+        <w:rPr>
+          <w:rFonts w:ascii="Arial" w:hAnsi="Arial" w:cs="Arial"/>
+          <w:sz w:val="24"/>
+          <w:szCs w:val="24"/>
+        </w:rPr>
+      </w:pPr>
+      <w:r>
+        <w:rPr>
+          <w:rFonts w:ascii="Arial" w:hAnsi="Arial" w:cs="Arial"/>
+          <w:sz w:val="24"/>
+          <w:szCs w:val="24"/>
+        </w:rPr>
+        <w:t>Cette db contiendra les c</w:t>
+      </w:r>
+      <w:r>
+        <w:rPr>
+          <w:rFonts w:ascii="Arial" w:hAnsi="Arial" w:cs="Arial"/>
+          <w:sz w:val="24"/>
+          <w:szCs w:val="24"/>
+        </w:rPr>
+        <w:t>hamps suivants : ID | ID Runner 1 | ID Runner 2 | ID Runner 3 | Niveau total | tps total</w:t>
+      </w:r>
+      <w:r>
+        <w:rPr>
+          <w:rFonts w:ascii="Arial" w:hAnsi="Arial" w:cs="Arial"/>
+          <w:sz w:val="24"/>
+          <w:szCs w:val="24"/>
+        </w:rPr>
+        <w:br/>
+      </w:r>
+      <w:r>
+        <w:rPr>
+          <w:rFonts w:ascii="Arial" w:hAnsi="Arial" w:cs="Arial"/>
+          <w:sz w:val="24"/>
+          <w:szCs w:val="24"/>
+        </w:rPr>
+        <w:br/>
+        <w:t>Le champ "tps total" sert lui aussi aux fonctionnalités de classement et d'historique. Il est initié à 0.</w:t>
       </w:r>
     </w:p>
     <w:p>
@@ -3916,9 +3955,32 @@
           <w:sz w:val="24"/>
           <w:szCs w:val="24"/>
           <w:u w:val="single"/>
-          <w:lang w:val="en-US"/>
-        </w:rPr>
-      </w:pPr>
+        </w:rPr>
+      </w:pPr>
+      <w:r>
+        <w:rPr>
+          <w:rFonts w:ascii="Arial" w:hAnsi="Arial" w:cs="Arial"/>
+          <w:sz w:val="24"/>
+          <w:szCs w:val="24"/>
+        </w:rPr>
+        <w:t>La db sera initié après l'algorithme de création d'équipe, entre l'écran de création d'équipe et de gestion de l'ordre de passage.</w:t>
+      </w:r>
+      <w:r>
+        <w:rPr>
+          <w:rFonts w:ascii="Arial" w:hAnsi="Arial" w:cs="Arial"/>
+          <w:sz w:val="24"/>
+          <w:szCs w:val="24"/>
+        </w:rPr>
+        <w:br/>
+      </w:r>
+      <w:r>
+        <w:rPr>
+          <w:rFonts w:ascii="Arial" w:hAnsi="Arial" w:cs="Arial"/>
+          <w:sz w:val="24"/>
+          <w:szCs w:val="24"/>
+        </w:rPr>
+        <w:br/>
+      </w:r>
       <w:r>
         <w:rPr>
           <w:rFonts w:ascii="Arial" w:hAnsi="Arial" w:cs="Arial"/>
@@ -3927,9 +3989,8 @@
           <w:sz w:val="24"/>
           <w:szCs w:val="24"/>
           <w:u w:val="single"/>
-          <w:lang w:val="en-US"/>
-        </w:rPr>
-        <w:t>Teams</w:t>
+        </w:rPr>
+        <w:t>Peut-être d'autres DB pour la gestion de l'ordre de passage</w:t>
       </w:r>
       <w:r>
         <w:rPr>
@@ -3939,9 +4000,8 @@
           <w:sz w:val="24"/>
           <w:szCs w:val="24"/>
           <w:u w:val="single"/>
-          <w:lang w:val="en-US"/>
-        </w:rPr>
-        <w:t xml:space="preserve"> db</w:t>
+        </w:rPr>
+        <w:t xml:space="preserve"> ou algo création d'equipe (fonction classement ordre croissant)</w:t>
       </w:r>
       <w:r>
         <w:rPr>
@@ -3951,51 +4011,8 @@
           <w:sz w:val="24"/>
           <w:szCs w:val="24"/>
           <w:u w:val="single"/>
-          <w:lang w:val="en-US"/>
-        </w:rPr>
-        <w:t xml:space="preserve"> :</w:t>
-      </w:r>
-    </w:p>
-    <w:p>
-      <w:pPr>
-        <w:rPr>
-          <w:rFonts w:ascii="Arial" w:hAnsi="Arial" w:cs="Arial"/>
-          <w:sz w:val="24"/>
-          <w:szCs w:val="24"/>
-        </w:rPr>
-      </w:pPr>
-      <w:r>
-        <w:rPr>
-          <w:rFonts w:ascii="Arial" w:hAnsi="Arial" w:cs="Arial"/>
-          <w:sz w:val="24"/>
-          <w:szCs w:val="24"/>
-        </w:rPr>
-        <w:t>Cette db contiendra les c</w:t>
-      </w:r>
-      <w:r>
-        <w:rPr>
-          <w:rFonts w:ascii="Arial" w:hAnsi="Arial" w:cs="Arial"/>
-          <w:sz w:val="24"/>
-          <w:szCs w:val="24"/>
-        </w:rPr>
-        <w:t>hamps suivants : ID | ID Runner 1 | ID Runner 2 | ID Runner 3 | Niveau total | tps total</w:t>
-      </w:r>
-      <w:r>
-        <w:rPr>
-          <w:rFonts w:ascii="Arial" w:hAnsi="Arial" w:cs="Arial"/>
-          <w:sz w:val="24"/>
-          <w:szCs w:val="24"/>
-        </w:rPr>
-        <w:br/>
-      </w:r>
-      <w:r>
-        <w:rPr>
-          <w:rFonts w:ascii="Arial" w:hAnsi="Arial" w:cs="Arial"/>
-          <w:sz w:val="24"/>
-          <w:szCs w:val="24"/>
-        </w:rPr>
-        <w:br/>
-        <w:t>Le champ "tps total" sert lui aussi aux fonctionnalités de classement et d'historique. Il est initié à 0.</w:t>
+        </w:rPr>
+        <w:t xml:space="preserve"> ?</w:t>
       </w:r>
     </w:p>
     <w:p>
@@ -4009,30 +4026,15 @@
           <w:u w:val="single"/>
         </w:rPr>
       </w:pPr>
-      <w:r>
-        <w:rPr>
-          <w:rFonts w:ascii="Arial" w:hAnsi="Arial" w:cs="Arial"/>
-          <w:sz w:val="24"/>
-          <w:szCs w:val="24"/>
-        </w:rPr>
-        <w:t>La db sera initié après l'algorithme de création d'équipe, entre l'écran de création d'équipe et de gestion de l'ordre de passage.</w:t>
-      </w:r>
-      <w:r>
-        <w:rPr>
-          <w:rFonts w:ascii="Arial" w:hAnsi="Arial" w:cs="Arial"/>
-          <w:sz w:val="24"/>
-          <w:szCs w:val="24"/>
-        </w:rPr>
-        <w:br/>
-      </w:r>
-      <w:r>
-        <w:rPr>
-          <w:rFonts w:ascii="Arial" w:hAnsi="Arial" w:cs="Arial"/>
-          <w:sz w:val="24"/>
-          <w:szCs w:val="24"/>
-        </w:rPr>
-        <w:br/>
-      </w:r>
+    </w:p>
+    <w:p>
+      <w:pPr>
+        <w:rPr>
+          <w:rFonts w:ascii="Arial" w:hAnsi="Arial" w:cs="Arial"/>
+          <w:sz w:val="24"/>
+          <w:szCs w:val="24"/>
+        </w:rPr>
+      </w:pPr>
       <w:r>
         <w:rPr>
           <w:rFonts w:ascii="Arial" w:hAnsi="Arial" w:cs="Arial"/>
@@ -4042,7 +4044,7 @@
           <w:szCs w:val="24"/>
           <w:u w:val="single"/>
         </w:rPr>
-        <w:t>Peut-être d'autres DB pour la gestion de l'ordre de passage</w:t>
+        <w:t>Note :</w:t>
       </w:r>
       <w:r>
         <w:rPr>
@@ -4051,9 +4053,73 @@
           <w:iCs/>
           <w:sz w:val="24"/>
           <w:szCs w:val="24"/>
-          <w:u w:val="single"/>
-        </w:rPr>
-        <w:t xml:space="preserve"> ou algo création d'equipe (fonction classement ordre croissant)</w:t>
+        </w:rPr>
+        <w:t xml:space="preserve"> </w:t>
+      </w:r>
+      <w:r>
+        <w:rPr>
+          <w:rFonts w:ascii="Arial" w:hAnsi="Arial" w:cs="Arial"/>
+          <w:sz w:val="24"/>
+          <w:szCs w:val="24"/>
+        </w:rPr>
+        <w:t>le chronomètre de chaque équipe est un décompte en seconde</w:t>
+      </w:r>
+      <w:r>
+        <w:rPr>
+          <w:rFonts w:ascii="Arial" w:hAnsi="Arial" w:cs="Arial"/>
+          <w:sz w:val="24"/>
+          <w:szCs w:val="24"/>
+        </w:rPr>
+        <w:t>s</w:t>
+      </w:r>
+      <w:r>
+        <w:rPr>
+          <w:rFonts w:ascii="Arial" w:hAnsi="Arial" w:cs="Arial"/>
+          <w:sz w:val="24"/>
+          <w:szCs w:val="24"/>
+        </w:rPr>
+        <w:t>, qui sera converti en string format</w:t>
+      </w:r>
+      <w:r>
+        <w:rPr>
+          <w:rFonts w:ascii="Arial" w:hAnsi="Arial" w:cs="Arial"/>
+          <w:sz w:val="24"/>
+          <w:szCs w:val="24"/>
+        </w:rPr>
+        <w:t>tée</w:t>
+      </w:r>
+      <w:r>
+        <w:rPr>
+          <w:rFonts w:ascii="Arial" w:hAnsi="Arial" w:cs="Arial"/>
+          <w:sz w:val="24"/>
+          <w:szCs w:val="24"/>
+        </w:rPr>
+        <w:t xml:space="preserve"> MM:SS:ms pour être stocké dans la db et affiché à l'user.</w:t>
+      </w:r>
+      <w:r>
+        <w:rPr>
+          <w:rFonts w:ascii="Arial" w:hAnsi="Arial" w:cs="Arial"/>
+          <w:sz w:val="24"/>
+          <w:szCs w:val="24"/>
+        </w:rPr>
+        <w:br/>
+        <w:t>Cela permettra de simplifier les calculs d'écart de temps et résout le problème de type pour le stockage du temps dans la base de données (Pas de format Time pris en charge par Room)</w:t>
+      </w:r>
+      <w:r>
+        <w:rPr>
+          <w:rFonts w:ascii="Arial" w:hAnsi="Arial" w:cs="Arial"/>
+          <w:sz w:val="24"/>
+          <w:szCs w:val="24"/>
+        </w:rPr>
+        <w:br/>
+      </w:r>
+      <w:r>
+        <w:rPr>
+          <w:rFonts w:ascii="Arial" w:hAnsi="Arial" w:cs="Arial"/>
+          <w:sz w:val="24"/>
+          <w:szCs w:val="24"/>
+        </w:rPr>
+        <w:br/>
       </w:r>
       <w:r>
         <w:rPr>
@@ -4064,103 +4130,74 @@
           <w:szCs w:val="24"/>
           <w:u w:val="single"/>
         </w:rPr>
-        <w:t xml:space="preserve"> ?</w:t>
-      </w:r>
-    </w:p>
-    <w:p>
-      <w:pPr>
-        <w:rPr>
-          <w:rFonts w:ascii="Arial" w:hAnsi="Arial" w:cs="Arial"/>
-          <w:i/>
-          <w:iCs/>
-          <w:sz w:val="24"/>
-          <w:szCs w:val="24"/>
-          <w:u w:val="single"/>
-        </w:rPr>
-      </w:pPr>
-    </w:p>
-    <w:p>
-      <w:pPr>
-        <w:rPr>
-          <w:rFonts w:ascii="Arial" w:hAnsi="Arial" w:cs="Arial"/>
-          <w:sz w:val="24"/>
-          <w:szCs w:val="24"/>
-        </w:rPr>
-      </w:pPr>
-      <w:r>
-        <w:rPr>
-          <w:rFonts w:ascii="Arial" w:hAnsi="Arial" w:cs="Arial"/>
-          <w:i/>
-          <w:iCs/>
-          <w:sz w:val="24"/>
-          <w:szCs w:val="24"/>
-          <w:u w:val="single"/>
-        </w:rPr>
-        <w:t xml:space="preserve">Note : </w:t>
-      </w:r>
-      <w:r>
-        <w:rPr>
-          <w:rFonts w:ascii="Arial" w:hAnsi="Arial" w:cs="Arial"/>
-          <w:sz w:val="24"/>
-          <w:szCs w:val="24"/>
-        </w:rPr>
-        <w:t>le chronomètre de chaque équipe est un décompte en seconde</w:t>
-      </w:r>
-      <w:r>
-        <w:rPr>
-          <w:rFonts w:ascii="Arial" w:hAnsi="Arial" w:cs="Arial"/>
-          <w:sz w:val="24"/>
-          <w:szCs w:val="24"/>
-        </w:rPr>
-        <w:t>s</w:t>
-      </w:r>
-      <w:r>
-        <w:rPr>
-          <w:rFonts w:ascii="Arial" w:hAnsi="Arial" w:cs="Arial"/>
-          <w:sz w:val="24"/>
-          <w:szCs w:val="24"/>
-        </w:rPr>
-        <w:t>, qui sera converti en string format</w:t>
-      </w:r>
-      <w:r>
-        <w:rPr>
-          <w:rFonts w:ascii="Arial" w:hAnsi="Arial" w:cs="Arial"/>
-          <w:sz w:val="24"/>
-          <w:szCs w:val="24"/>
-        </w:rPr>
-        <w:t>tée</w:t>
-      </w:r>
-      <w:r>
-        <w:rPr>
-          <w:rFonts w:ascii="Arial" w:hAnsi="Arial" w:cs="Arial"/>
-          <w:sz w:val="24"/>
-          <w:szCs w:val="24"/>
-        </w:rPr>
-        <w:t xml:space="preserve"> MM:SS:ms pour être stocké dans la db et affiché à l'user.</w:t>
-      </w:r>
-      <w:r>
-        <w:rPr>
-          <w:rFonts w:ascii="Arial" w:hAnsi="Arial" w:cs="Arial"/>
-          <w:sz w:val="24"/>
-          <w:szCs w:val="24"/>
-        </w:rPr>
-        <w:br/>
-        <w:t>Cela permettra de simplifier les calculs d'écart de temps et résout le problème de type pour le stockage du temps dans la base de données (Pas de format Time pris en charge par Room)</w:t>
-      </w:r>
-    </w:p>
-    <w:p>
-      <w:pPr>
-        <w:rPr>
-          <w:rFonts w:ascii="Arial" w:hAnsi="Arial" w:cs="Arial"/>
-          <w:sz w:val="24"/>
-          <w:szCs w:val="24"/>
-        </w:rPr>
-      </w:pPr>
-      <w:r>
-        <w:rPr>
-          <w:rFonts w:ascii="Arial" w:hAnsi="Arial" w:cs="Arial"/>
+        <w:t>Note 2 :</w:t>
+      </w:r>
+      <w:r>
+        <w:rPr>
+          <w:rFonts w:ascii="Arial" w:hAnsi="Arial" w:cs="Arial"/>
+          <w:sz w:val="24"/>
+          <w:szCs w:val="24"/>
+        </w:rPr>
+        <w:t xml:space="preserve"> Il a fallu utiliser le plugin "kapt" pour que les databases fonctionnenent avec kotlin. Il y avait un crash de l'application à la création.</w:t>
+      </w:r>
+      <w:r>
+        <w:rPr>
+          <w:rFonts w:ascii="Arial" w:hAnsi="Arial" w:cs="Arial"/>
+          <w:sz w:val="24"/>
+          <w:szCs w:val="24"/>
+        </w:rPr>
+        <w:br/>
+      </w:r>
+      <w:r>
+        <w:rPr>
+          <w:rFonts w:ascii="Arial" w:hAnsi="Arial" w:cs="Arial"/>
+          <w:sz w:val="24"/>
+          <w:szCs w:val="24"/>
         </w:rPr>
         <w:lastRenderedPageBreak/>
+        <w:t xml:space="preserve">(Ajouter </w:t>
+      </w:r>
+      <w:r>
+        <w:rPr>
+          <w:rFonts w:ascii="Consolas" w:hAnsi="Consolas"/>
+          <w:color w:val="242729"/>
+          <w:sz w:val="20"/>
+          <w:szCs w:val="20"/>
+          <w:shd w:val="clear" w:color="auto" w:fill="E4E6E8"/>
+        </w:rPr>
+        <w:t>apply plugin: 'kotlin-kapt'</w:t>
+      </w:r>
+      <w:r>
+        <w:rPr>
+          <w:rFonts w:ascii="Consolas" w:hAnsi="Consolas"/>
+          <w:color w:val="242729"/>
+          <w:sz w:val="20"/>
+          <w:szCs w:val="20"/>
+          <w:shd w:val="clear" w:color="auto" w:fill="E4E6E8"/>
+        </w:rPr>
+        <w:t xml:space="preserve"> </w:t>
+      </w:r>
+      <w:r>
+        <w:rPr>
+          <w:rFonts w:ascii="Arial" w:hAnsi="Arial" w:cs="Arial"/>
+          <w:sz w:val="24"/>
+          <w:szCs w:val="24"/>
+        </w:rPr>
+        <w:t>dans le fichier build.gradle et remplacer "androidprocessor" par "kapt")</w:t>
+      </w:r>
+    </w:p>
+    <w:p>
+      <w:pPr>
+        <w:rPr>
+          <w:rFonts w:ascii="Arial" w:hAnsi="Arial" w:cs="Arial"/>
+          <w:sz w:val="24"/>
+          <w:szCs w:val="24"/>
+        </w:rPr>
+      </w:pPr>
+      <w:r>
+        <w:rPr>
+          <w:rFonts w:ascii="Arial" w:hAnsi="Arial" w:cs="Arial"/>
+        </w:rPr>
         <w:br/>
       </w:r>
       <w:r>

</xml_diff>

<commit_message>
Code Cleanup pour présentation
</commit_message>
<xml_diff>
--- a/RapportProjet.docx
+++ b/RapportProjet.docx
@@ -2681,7 +2681,23 @@
           <w:szCs w:val="24"/>
         </w:rPr>
         <w:br/>
-        <w:t>Il est (probablement ?) impossible de trouver une formule qui satisfait la condition à coup sur quel que soit le tirage, puisque la construction de formule se fait par rapport à un tirage.</w:t>
+        <w:t>Il est (probablement ?) impossible de trouver une formule qui satisfait la condition à coup sur quel que soit le tirage, puisque la construction de formule se fait par rapport à un tirage</w:t>
+      </w:r>
+      <w:r>
+        <w:rPr>
+          <w:rFonts w:ascii="Arial" w:hAnsi="Arial" w:cs="Arial"/>
+          <w:sz w:val="24"/>
+          <w:szCs w:val="24"/>
+        </w:rPr>
+        <w:t xml:space="preserve"> donné</w:t>
+      </w:r>
+      <w:r>
+        <w:rPr>
+          <w:rFonts w:ascii="Arial" w:hAnsi="Arial" w:cs="Arial"/>
+          <w:sz w:val="24"/>
+          <w:szCs w:val="24"/>
+        </w:rPr>
+        <w:t>.</w:t>
       </w:r>
       <w:r>
         <w:rPr>
@@ -4226,17 +4242,7 @@
           <w:szCs w:val="20"/>
           <w:shd w:val="clear" w:color="auto" w:fill="E4E6E8"/>
         </w:rPr>
-        <w:t>apply plugin: 'kotlin-kapt'</w:t>
-      </w:r>
-      <w:r>
-        <w:rPr>
-          <w:rFonts w:ascii="Consolas" w:hAnsi="Consolas"/>
-          <w:color w:val="242729"/>
-          <w:sz w:val="20"/>
-          <w:szCs w:val="20"/>
-          <w:shd w:val="clear" w:color="auto" w:fill="E4E6E8"/>
-        </w:rPr>
-        <w:t xml:space="preserve"> </w:t>
+        <w:t xml:space="preserve">apply plugin: 'kotlin-kapt' </w:t>
       </w:r>
       <w:r>
         <w:rPr>

</xml_diff>